<commit_message>
ICD_FREQ script created, OUDCount updated to new ICD code definition
</commit_message>
<xml_diff>
--- a/PHD Documentation.docx
+++ b/PHD Documentation.docx
@@ -2250,13 +2250,11 @@
             <w:pPr>
               <w:rPr>
                 <w:rFonts w:ascii="Times New Roman" w:hAnsi="Times New Roman" w:cs="Times New Roman"/>
-                <w:highlight w:val="yellow"/>
-              </w:rPr>
-            </w:pPr>
-            <w:r>
-              <w:rPr>
-                <w:rFonts w:ascii="Times New Roman" w:hAnsi="Times New Roman" w:cs="Times New Roman"/>
-                <w:highlight w:val="yellow"/>
+              </w:rPr>
+            </w:pPr>
+            <w:r>
+              <w:rPr>
+                <w:rFonts w:ascii="Times New Roman" w:hAnsi="Times New Roman" w:cs="Times New Roman"/>
               </w:rPr>
               <w:t>30403</w:t>
             </w:r>
@@ -2277,13 +2275,11 @@
             <w:pPr>
               <w:rPr>
                 <w:rFonts w:ascii="Times New Roman" w:hAnsi="Times New Roman" w:cs="Times New Roman"/>
-                <w:highlight w:val="yellow"/>
-              </w:rPr>
-            </w:pPr>
-            <w:r>
-              <w:rPr>
-                <w:rFonts w:ascii="Times New Roman" w:hAnsi="Times New Roman" w:cs="Times New Roman"/>
-                <w:highlight w:val="yellow"/>
+              </w:rPr>
+            </w:pPr>
+            <w:r>
+              <w:rPr>
+                <w:rFonts w:ascii="Times New Roman" w:hAnsi="Times New Roman" w:cs="Times New Roman"/>
               </w:rPr>
               <w:t>Opioid type dependence, in remission</w:t>
             </w:r>
@@ -2624,13 +2620,11 @@
             <w:pPr>
               <w:rPr>
                 <w:rFonts w:ascii="Times New Roman" w:hAnsi="Times New Roman" w:cs="Times New Roman"/>
-                <w:highlight w:val="yellow"/>
-              </w:rPr>
-            </w:pPr>
-            <w:r>
-              <w:rPr>
-                <w:rFonts w:ascii="Times New Roman" w:hAnsi="Times New Roman" w:cs="Times New Roman"/>
-                <w:highlight w:val="yellow"/>
+              </w:rPr>
+            </w:pPr>
+            <w:r>
+              <w:rPr>
+                <w:rFonts w:ascii="Times New Roman" w:hAnsi="Times New Roman" w:cs="Times New Roman"/>
               </w:rPr>
               <w:t>30553</w:t>
             </w:r>
@@ -2651,13 +2645,11 @@
             <w:pPr>
               <w:rPr>
                 <w:rFonts w:ascii="Times New Roman" w:hAnsi="Times New Roman" w:cs="Times New Roman"/>
-                <w:highlight w:val="yellow"/>
-              </w:rPr>
-            </w:pPr>
-            <w:r>
-              <w:rPr>
-                <w:rFonts w:ascii="Times New Roman" w:hAnsi="Times New Roman" w:cs="Times New Roman"/>
-                <w:highlight w:val="yellow"/>
+              </w:rPr>
+            </w:pPr>
+            <w:r>
+              <w:rPr>
+                <w:rFonts w:ascii="Times New Roman" w:hAnsi="Times New Roman" w:cs="Times New Roman"/>
               </w:rPr>
               <w:t>Opioid abuse, in remission</w:t>
             </w:r>
@@ -3180,13 +3172,11 @@
             <w:pPr>
               <w:rPr>
                 <w:rFonts w:ascii="Times New Roman" w:hAnsi="Times New Roman" w:cs="Times New Roman"/>
-                <w:highlight w:val="yellow"/>
-              </w:rPr>
-            </w:pPr>
-            <w:r>
-              <w:rPr>
-                <w:rFonts w:ascii="Times New Roman" w:hAnsi="Times New Roman" w:cs="Times New Roman"/>
-                <w:highlight w:val="yellow"/>
+              </w:rPr>
+            </w:pPr>
+            <w:r>
+              <w:rPr>
+                <w:rFonts w:ascii="Times New Roman" w:hAnsi="Times New Roman" w:cs="Times New Roman"/>
               </w:rPr>
               <w:t>F1121</w:t>
             </w:r>
@@ -3207,13 +3197,11 @@
             <w:pPr>
               <w:rPr>
                 <w:rFonts w:ascii="Times New Roman" w:hAnsi="Times New Roman" w:cs="Times New Roman"/>
-                <w:highlight w:val="yellow"/>
-              </w:rPr>
-            </w:pPr>
-            <w:r>
-              <w:rPr>
-                <w:rFonts w:ascii="Times New Roman" w:hAnsi="Times New Roman" w:cs="Times New Roman"/>
-                <w:highlight w:val="yellow"/>
+              </w:rPr>
+            </w:pPr>
+            <w:r>
+              <w:rPr>
+                <w:rFonts w:ascii="Times New Roman" w:hAnsi="Times New Roman" w:cs="Times New Roman"/>
               </w:rPr>
               <w:t>Opioid dependence, in remission</w:t>
             </w:r>
@@ -3860,15 +3848,13 @@
             <w:pPr>
               <w:rPr>
                 <w:rFonts w:ascii="Times New Roman" w:hAnsi="Times New Roman" w:cs="Times New Roman"/>
-                <w:highlight w:val="yellow"/>
-              </w:rPr>
-            </w:pPr>
-            <w:r>
-              <w:rPr>
-                <w:rFonts w:ascii="Times New Roman" w:hAnsi="Times New Roman" w:cs="Times New Roman"/>
-                <w:highlight w:val="yellow"/>
-              </w:rPr>
-              <w:t>F11190</w:t>
+              </w:rPr>
+            </w:pPr>
+            <w:r>
+              <w:rPr>
+                <w:rFonts w:ascii="Times New Roman" w:hAnsi="Times New Roman" w:cs="Times New Roman"/>
+              </w:rPr>
+              <w:t>F1119</w:t>
             </w:r>
           </w:p>
         </w:tc>
@@ -3887,15 +3873,13 @@
             <w:pPr>
               <w:rPr>
                 <w:rFonts w:ascii="Times New Roman" w:hAnsi="Times New Roman" w:cs="Times New Roman"/>
-                <w:highlight w:val="yellow"/>
-              </w:rPr>
-            </w:pPr>
-            <w:r>
-              <w:rPr>
-                <w:rFonts w:ascii="Times New Roman" w:hAnsi="Times New Roman" w:cs="Times New Roman"/>
-                <w:highlight w:val="yellow"/>
-              </w:rPr>
-              <w:t>????</w:t>
+              </w:rPr>
+            </w:pPr>
+            <w:r>
+              <w:rPr>
+                <w:rFonts w:ascii="Times New Roman" w:hAnsi="Times New Roman" w:cs="Times New Roman"/>
+              </w:rPr>
+              <w:t>Opioid abuse with unspecified opioid-induced disorder</w:t>
             </w:r>
           </w:p>
         </w:tc>
@@ -3922,7 +3906,7 @@
               <w:rPr>
                 <w:rFonts w:ascii="Times New Roman" w:hAnsi="Times New Roman" w:cs="Times New Roman"/>
               </w:rPr>
-              <w:t>F1119</w:t>
+              <w:t>F11220</w:t>
             </w:r>
           </w:p>
         </w:tc>
@@ -3947,7 +3931,7 @@
               <w:rPr>
                 <w:rFonts w:ascii="Times New Roman" w:hAnsi="Times New Roman" w:cs="Times New Roman"/>
               </w:rPr>
-              <w:t>Opioid abuse with unspecified opioid-induced disorder</w:t>
+              <w:t>Opioid dependence with intoxication, uncomplicated</w:t>
             </w:r>
           </w:p>
         </w:tc>
@@ -3974,7 +3958,7 @@
               <w:rPr>
                 <w:rFonts w:ascii="Times New Roman" w:hAnsi="Times New Roman" w:cs="Times New Roman"/>
               </w:rPr>
-              <w:t>F11220</w:t>
+              <w:t>F11221</w:t>
             </w:r>
           </w:p>
         </w:tc>
@@ -3999,7 +3983,7 @@
               <w:rPr>
                 <w:rFonts w:ascii="Times New Roman" w:hAnsi="Times New Roman" w:cs="Times New Roman"/>
               </w:rPr>
-              <w:t>Opioid dependence with intoxication, uncomplicated</w:t>
+              <w:t>Opioid dependence with intoxication delirium</w:t>
             </w:r>
           </w:p>
         </w:tc>
@@ -4026,7 +4010,7 @@
               <w:rPr>
                 <w:rFonts w:ascii="Times New Roman" w:hAnsi="Times New Roman" w:cs="Times New Roman"/>
               </w:rPr>
-              <w:t>F11221</w:t>
+              <w:t>F11222</w:t>
             </w:r>
           </w:p>
         </w:tc>
@@ -4051,7 +4035,7 @@
               <w:rPr>
                 <w:rFonts w:ascii="Times New Roman" w:hAnsi="Times New Roman" w:cs="Times New Roman"/>
               </w:rPr>
-              <w:t>Opioid dependence with intoxication delirium</w:t>
+              <w:t>Opioid dependence with intoxication with perceptual disturbance</w:t>
             </w:r>
           </w:p>
         </w:tc>
@@ -4079,58 +4063,6 @@
                 <w:rFonts w:ascii="Times New Roman" w:hAnsi="Times New Roman" w:cs="Times New Roman"/>
               </w:rPr>
               <w:lastRenderedPageBreak/>
-              <w:t>F11222</w:t>
-            </w:r>
-          </w:p>
-        </w:tc>
-        <w:tc>
-          <w:tcPr>
-            <w:tcW w:w="8185" w:type="dxa"/>
-            <w:tcBorders>
-              <w:top w:val="single" w:sz="4" w:space="0" w:color="auto"/>
-              <w:left w:val="single" w:sz="4" w:space="0" w:color="auto"/>
-              <w:bottom w:val="single" w:sz="4" w:space="0" w:color="auto"/>
-              <w:right w:val="single" w:sz="4" w:space="0" w:color="auto"/>
-            </w:tcBorders>
-            <w:hideMark/>
-          </w:tcPr>
-          <w:p>
-            <w:pPr>
-              <w:rPr>
-                <w:rFonts w:ascii="Times New Roman" w:hAnsi="Times New Roman" w:cs="Times New Roman"/>
-              </w:rPr>
-            </w:pPr>
-            <w:r>
-              <w:rPr>
-                <w:rFonts w:ascii="Times New Roman" w:hAnsi="Times New Roman" w:cs="Times New Roman"/>
-              </w:rPr>
-              <w:t>Opioid dependence with intoxication with perceptual disturbance</w:t>
-            </w:r>
-          </w:p>
-        </w:tc>
-      </w:tr>
-      <w:tr>
-        <w:tc>
-          <w:tcPr>
-            <w:tcW w:w="1165" w:type="dxa"/>
-            <w:tcBorders>
-              <w:top w:val="single" w:sz="4" w:space="0" w:color="auto"/>
-              <w:left w:val="single" w:sz="4" w:space="0" w:color="auto"/>
-              <w:bottom w:val="single" w:sz="4" w:space="0" w:color="auto"/>
-              <w:right w:val="single" w:sz="4" w:space="0" w:color="auto"/>
-            </w:tcBorders>
-            <w:hideMark/>
-          </w:tcPr>
-          <w:p>
-            <w:pPr>
-              <w:rPr>
-                <w:rFonts w:ascii="Times New Roman" w:hAnsi="Times New Roman" w:cs="Times New Roman"/>
-              </w:rPr>
-            </w:pPr>
-            <w:r>
-              <w:rPr>
-                <w:rFonts w:ascii="Times New Roman" w:hAnsi="Times New Roman" w:cs="Times New Roman"/>
-              </w:rPr>
               <w:t>F11229</w:t>
             </w:r>
           </w:p>
@@ -4648,11 +4580,13 @@
             <w:pPr>
               <w:rPr>
                 <w:rFonts w:ascii="Times New Roman" w:hAnsi="Times New Roman" w:cs="Times New Roman"/>
-              </w:rPr>
-            </w:pPr>
-            <w:r>
-              <w:rPr>
-                <w:rFonts w:ascii="Times New Roman" w:hAnsi="Times New Roman" w:cs="Times New Roman"/>
+                <w:color w:val="FF0000"/>
+              </w:rPr>
+            </w:pPr>
+            <w:r>
+              <w:rPr>
+                <w:rFonts w:ascii="Times New Roman" w:hAnsi="Times New Roman" w:cs="Times New Roman"/>
+                <w:color w:val="FF0000"/>
               </w:rPr>
               <w:t>F1190</w:t>
             </w:r>
@@ -4676,11 +4610,13 @@
               </w:tabs>
               <w:rPr>
                 <w:rFonts w:ascii="Times New Roman" w:hAnsi="Times New Roman" w:cs="Times New Roman"/>
-              </w:rPr>
-            </w:pPr>
-            <w:r>
-              <w:rPr>
-                <w:rFonts w:ascii="Times New Roman" w:hAnsi="Times New Roman" w:cs="Times New Roman"/>
+                <w:color w:val="FF0000"/>
+              </w:rPr>
+            </w:pPr>
+            <w:r>
+              <w:rPr>
+                <w:rFonts w:ascii="Times New Roman" w:hAnsi="Times New Roman" w:cs="Times New Roman"/>
+                <w:color w:val="FF0000"/>
               </w:rPr>
               <w:t>Opioid use, unspecified, uncomplicated</w:t>
             </w:r>
@@ -4703,11 +4639,13 @@
             <w:pPr>
               <w:rPr>
                 <w:rFonts w:ascii="Times New Roman" w:hAnsi="Times New Roman" w:cs="Times New Roman"/>
-              </w:rPr>
-            </w:pPr>
-            <w:r>
-              <w:rPr>
-                <w:rFonts w:ascii="Times New Roman" w:hAnsi="Times New Roman" w:cs="Times New Roman"/>
+                <w:color w:val="FF0000"/>
+              </w:rPr>
+            </w:pPr>
+            <w:r>
+              <w:rPr>
+                <w:rFonts w:ascii="Times New Roman" w:hAnsi="Times New Roman" w:cs="Times New Roman"/>
+                <w:color w:val="FF0000"/>
               </w:rPr>
               <w:t>F11920</w:t>
             </w:r>
@@ -4731,11 +4669,13 @@
               </w:tabs>
               <w:rPr>
                 <w:rFonts w:ascii="Times New Roman" w:hAnsi="Times New Roman" w:cs="Times New Roman"/>
-              </w:rPr>
-            </w:pPr>
-            <w:r>
-              <w:rPr>
-                <w:rFonts w:ascii="Times New Roman" w:hAnsi="Times New Roman" w:cs="Times New Roman"/>
+                <w:color w:val="FF0000"/>
+              </w:rPr>
+            </w:pPr>
+            <w:r>
+              <w:rPr>
+                <w:rFonts w:ascii="Times New Roman" w:hAnsi="Times New Roman" w:cs="Times New Roman"/>
+                <w:color w:val="FF0000"/>
               </w:rPr>
               <w:t>Opioid use, unspecified with intoxication, uncomplicated</w:t>
             </w:r>
@@ -4758,11 +4698,13 @@
             <w:pPr>
               <w:rPr>
                 <w:rFonts w:ascii="Times New Roman" w:hAnsi="Times New Roman" w:cs="Times New Roman"/>
-              </w:rPr>
-            </w:pPr>
-            <w:r>
-              <w:rPr>
-                <w:rFonts w:ascii="Times New Roman" w:hAnsi="Times New Roman" w:cs="Times New Roman"/>
+                <w:color w:val="FF0000"/>
+              </w:rPr>
+            </w:pPr>
+            <w:r>
+              <w:rPr>
+                <w:rFonts w:ascii="Times New Roman" w:hAnsi="Times New Roman" w:cs="Times New Roman"/>
+                <w:color w:val="FF0000"/>
               </w:rPr>
               <w:t>F11921</w:t>
             </w:r>
@@ -4786,11 +4728,13 @@
               </w:tabs>
               <w:rPr>
                 <w:rFonts w:ascii="Times New Roman" w:hAnsi="Times New Roman" w:cs="Times New Roman"/>
-              </w:rPr>
-            </w:pPr>
-            <w:r>
-              <w:rPr>
-                <w:rFonts w:ascii="Times New Roman" w:hAnsi="Times New Roman" w:cs="Times New Roman"/>
+                <w:color w:val="FF0000"/>
+              </w:rPr>
+            </w:pPr>
+            <w:r>
+              <w:rPr>
+                <w:rFonts w:ascii="Times New Roman" w:hAnsi="Times New Roman" w:cs="Times New Roman"/>
+                <w:color w:val="FF0000"/>
               </w:rPr>
               <w:t>Opioid use, unspecified with intoxication delirium</w:t>
             </w:r>
@@ -4813,11 +4757,13 @@
             <w:pPr>
               <w:rPr>
                 <w:rFonts w:ascii="Times New Roman" w:hAnsi="Times New Roman" w:cs="Times New Roman"/>
-              </w:rPr>
-            </w:pPr>
-            <w:r>
-              <w:rPr>
-                <w:rFonts w:ascii="Times New Roman" w:hAnsi="Times New Roman" w:cs="Times New Roman"/>
+                <w:color w:val="FF0000"/>
+              </w:rPr>
+            </w:pPr>
+            <w:r>
+              <w:rPr>
+                <w:rFonts w:ascii="Times New Roman" w:hAnsi="Times New Roman" w:cs="Times New Roman"/>
+                <w:color w:val="FF0000"/>
               </w:rPr>
               <w:t>F11922</w:t>
             </w:r>
@@ -4841,11 +4787,13 @@
               </w:tabs>
               <w:rPr>
                 <w:rFonts w:ascii="Times New Roman" w:hAnsi="Times New Roman" w:cs="Times New Roman"/>
-              </w:rPr>
-            </w:pPr>
-            <w:r>
-              <w:rPr>
-                <w:rFonts w:ascii="Times New Roman" w:hAnsi="Times New Roman" w:cs="Times New Roman"/>
+                <w:color w:val="FF0000"/>
+              </w:rPr>
+            </w:pPr>
+            <w:r>
+              <w:rPr>
+                <w:rFonts w:ascii="Times New Roman" w:hAnsi="Times New Roman" w:cs="Times New Roman"/>
+                <w:color w:val="FF0000"/>
               </w:rPr>
               <w:t>Opioid use, unspecified with intoxication with perceptual disturbance</w:t>
             </w:r>
@@ -4868,11 +4816,13 @@
             <w:pPr>
               <w:rPr>
                 <w:rFonts w:ascii="Times New Roman" w:hAnsi="Times New Roman" w:cs="Times New Roman"/>
-              </w:rPr>
-            </w:pPr>
-            <w:r>
-              <w:rPr>
-                <w:rFonts w:ascii="Times New Roman" w:hAnsi="Times New Roman" w:cs="Times New Roman"/>
+                <w:color w:val="FF0000"/>
+              </w:rPr>
+            </w:pPr>
+            <w:r>
+              <w:rPr>
+                <w:rFonts w:ascii="Times New Roman" w:hAnsi="Times New Roman" w:cs="Times New Roman"/>
+                <w:color w:val="FF0000"/>
               </w:rPr>
               <w:t>F11929</w:t>
             </w:r>
@@ -4896,11 +4846,13 @@
               </w:tabs>
               <w:rPr>
                 <w:rFonts w:ascii="Times New Roman" w:hAnsi="Times New Roman" w:cs="Times New Roman"/>
-              </w:rPr>
-            </w:pPr>
-            <w:r>
-              <w:rPr>
-                <w:rFonts w:ascii="Times New Roman" w:hAnsi="Times New Roman" w:cs="Times New Roman"/>
+                <w:color w:val="FF0000"/>
+              </w:rPr>
+            </w:pPr>
+            <w:r>
+              <w:rPr>
+                <w:rFonts w:ascii="Times New Roman" w:hAnsi="Times New Roman" w:cs="Times New Roman"/>
+                <w:color w:val="FF0000"/>
               </w:rPr>
               <w:t>Opioid use, unspecified with intoxication, unspecified</w:t>
             </w:r>
@@ -4923,13 +4875,15 @@
             <w:pPr>
               <w:rPr>
                 <w:rFonts w:ascii="Times New Roman" w:hAnsi="Times New Roman" w:cs="Times New Roman"/>
-              </w:rPr>
-            </w:pPr>
-            <w:r>
-              <w:rPr>
-                <w:rFonts w:ascii="Times New Roman" w:hAnsi="Times New Roman" w:cs="Times New Roman"/>
-              </w:rPr>
-              <w:t>F11913</w:t>
+                <w:color w:val="FF0000"/>
+              </w:rPr>
+            </w:pPr>
+            <w:r>
+              <w:rPr>
+                <w:rFonts w:ascii="Times New Roman" w:hAnsi="Times New Roman" w:cs="Times New Roman"/>
+                <w:color w:val="FF0000"/>
+              </w:rPr>
+              <w:t>F1193</w:t>
             </w:r>
           </w:p>
         </w:tc>
@@ -4951,13 +4905,15 @@
               </w:tabs>
               <w:rPr>
                 <w:rFonts w:ascii="Times New Roman" w:hAnsi="Times New Roman" w:cs="Times New Roman"/>
-              </w:rPr>
-            </w:pPr>
-            <w:r>
-              <w:rPr>
-                <w:rFonts w:ascii="Times New Roman" w:hAnsi="Times New Roman" w:cs="Times New Roman"/>
-              </w:rPr>
-              <w:t>???</w:t>
+                <w:color w:val="FF0000"/>
+              </w:rPr>
+            </w:pPr>
+            <w:r>
+              <w:rPr>
+                <w:rFonts w:ascii="Times New Roman" w:hAnsi="Times New Roman" w:cs="Times New Roman"/>
+                <w:color w:val="FF0000"/>
+              </w:rPr>
+              <w:t>Opioid use, unspecified with withdrawal</w:t>
             </w:r>
           </w:p>
         </w:tc>
@@ -4978,13 +4934,15 @@
             <w:pPr>
               <w:rPr>
                 <w:rFonts w:ascii="Times New Roman" w:hAnsi="Times New Roman" w:cs="Times New Roman"/>
-              </w:rPr>
-            </w:pPr>
-            <w:r>
-              <w:rPr>
-                <w:rFonts w:ascii="Times New Roman" w:hAnsi="Times New Roman" w:cs="Times New Roman"/>
-              </w:rPr>
-              <w:t>F11914</w:t>
+                <w:color w:val="FF0000"/>
+              </w:rPr>
+            </w:pPr>
+            <w:r>
+              <w:rPr>
+                <w:rFonts w:ascii="Times New Roman" w:hAnsi="Times New Roman" w:cs="Times New Roman"/>
+                <w:color w:val="FF0000"/>
+              </w:rPr>
+              <w:t>F1194</w:t>
             </w:r>
           </w:p>
         </w:tc>
@@ -5006,13 +4964,15 @@
               </w:tabs>
               <w:rPr>
                 <w:rFonts w:ascii="Times New Roman" w:hAnsi="Times New Roman" w:cs="Times New Roman"/>
-              </w:rPr>
-            </w:pPr>
-            <w:r>
-              <w:rPr>
-                <w:rFonts w:ascii="Times New Roman" w:hAnsi="Times New Roman" w:cs="Times New Roman"/>
-              </w:rPr>
-              <w:t>???</w:t>
+                <w:color w:val="FF0000"/>
+              </w:rPr>
+            </w:pPr>
+            <w:r>
+              <w:rPr>
+                <w:rFonts w:ascii="Times New Roman" w:hAnsi="Times New Roman" w:cs="Times New Roman"/>
+                <w:color w:val="FF0000"/>
+              </w:rPr>
+              <w:t>Opioid use, unspecified with opioid-induced mood disorder</w:t>
             </w:r>
           </w:p>
         </w:tc>
@@ -5033,13 +4993,15 @@
             <w:pPr>
               <w:rPr>
                 <w:rFonts w:ascii="Times New Roman" w:hAnsi="Times New Roman" w:cs="Times New Roman"/>
-              </w:rPr>
-            </w:pPr>
-            <w:r>
-              <w:rPr>
-                <w:rFonts w:ascii="Times New Roman" w:hAnsi="Times New Roman" w:cs="Times New Roman"/>
-              </w:rPr>
-              <w:t>F1193</w:t>
+                <w:color w:val="FF0000"/>
+              </w:rPr>
+            </w:pPr>
+            <w:r>
+              <w:rPr>
+                <w:rFonts w:ascii="Times New Roman" w:hAnsi="Times New Roman" w:cs="Times New Roman"/>
+                <w:color w:val="FF0000"/>
+              </w:rPr>
+              <w:t>F11950</w:t>
             </w:r>
           </w:p>
         </w:tc>
@@ -5061,13 +5023,15 @@
               </w:tabs>
               <w:rPr>
                 <w:rFonts w:ascii="Times New Roman" w:hAnsi="Times New Roman" w:cs="Times New Roman"/>
-              </w:rPr>
-            </w:pPr>
-            <w:r>
-              <w:rPr>
-                <w:rFonts w:ascii="Times New Roman" w:hAnsi="Times New Roman" w:cs="Times New Roman"/>
-              </w:rPr>
-              <w:t>Opioid use, unspecified with withdrawal</w:t>
+                <w:color w:val="FF0000"/>
+              </w:rPr>
+            </w:pPr>
+            <w:r>
+              <w:rPr>
+                <w:rFonts w:ascii="Times New Roman" w:hAnsi="Times New Roman" w:cs="Times New Roman"/>
+                <w:color w:val="FF0000"/>
+              </w:rPr>
+              <w:t>Opioid use, unspecified with opioid-induced psychotic disorder with delusions</w:t>
             </w:r>
           </w:p>
         </w:tc>
@@ -5088,13 +5052,15 @@
             <w:pPr>
               <w:rPr>
                 <w:rFonts w:ascii="Times New Roman" w:hAnsi="Times New Roman" w:cs="Times New Roman"/>
-              </w:rPr>
-            </w:pPr>
-            <w:r>
-              <w:rPr>
-                <w:rFonts w:ascii="Times New Roman" w:hAnsi="Times New Roman" w:cs="Times New Roman"/>
-              </w:rPr>
-              <w:t>F1194</w:t>
+                <w:color w:val="FF0000"/>
+              </w:rPr>
+            </w:pPr>
+            <w:r>
+              <w:rPr>
+                <w:rFonts w:ascii="Times New Roman" w:hAnsi="Times New Roman" w:cs="Times New Roman"/>
+                <w:color w:val="FF0000"/>
+              </w:rPr>
+              <w:t>F11951</w:t>
             </w:r>
           </w:p>
         </w:tc>
@@ -5116,13 +5082,15 @@
               </w:tabs>
               <w:rPr>
                 <w:rFonts w:ascii="Times New Roman" w:hAnsi="Times New Roman" w:cs="Times New Roman"/>
-              </w:rPr>
-            </w:pPr>
-            <w:r>
-              <w:rPr>
-                <w:rFonts w:ascii="Times New Roman" w:hAnsi="Times New Roman" w:cs="Times New Roman"/>
-              </w:rPr>
-              <w:t>Opioid use, unspecified with opioid-induced mood disorder</w:t>
+                <w:color w:val="FF0000"/>
+              </w:rPr>
+            </w:pPr>
+            <w:r>
+              <w:rPr>
+                <w:rFonts w:ascii="Times New Roman" w:hAnsi="Times New Roman" w:cs="Times New Roman"/>
+                <w:color w:val="FF0000"/>
+              </w:rPr>
+              <w:t>Opioid use, unspecified with opioid-induced psychotic disorder with hallucinations</w:t>
             </w:r>
           </w:p>
         </w:tc>
@@ -5143,13 +5111,15 @@
             <w:pPr>
               <w:rPr>
                 <w:rFonts w:ascii="Times New Roman" w:hAnsi="Times New Roman" w:cs="Times New Roman"/>
-              </w:rPr>
-            </w:pPr>
-            <w:r>
-              <w:rPr>
-                <w:rFonts w:ascii="Times New Roman" w:hAnsi="Times New Roman" w:cs="Times New Roman"/>
-              </w:rPr>
-              <w:t>F11950</w:t>
+                <w:color w:val="FF0000"/>
+              </w:rPr>
+            </w:pPr>
+            <w:r>
+              <w:rPr>
+                <w:rFonts w:ascii="Times New Roman" w:hAnsi="Times New Roman" w:cs="Times New Roman"/>
+                <w:color w:val="FF0000"/>
+              </w:rPr>
+              <w:t>F11959</w:t>
             </w:r>
           </w:p>
         </w:tc>
@@ -5171,13 +5141,15 @@
               </w:tabs>
               <w:rPr>
                 <w:rFonts w:ascii="Times New Roman" w:hAnsi="Times New Roman" w:cs="Times New Roman"/>
-              </w:rPr>
-            </w:pPr>
-            <w:r>
-              <w:rPr>
-                <w:rFonts w:ascii="Times New Roman" w:hAnsi="Times New Roman" w:cs="Times New Roman"/>
-              </w:rPr>
-              <w:t>Opioid use, unspecified with opioid-induced psychotic disorder with delusions</w:t>
+                <w:color w:val="FF0000"/>
+              </w:rPr>
+            </w:pPr>
+            <w:r>
+              <w:rPr>
+                <w:rFonts w:ascii="Times New Roman" w:hAnsi="Times New Roman" w:cs="Times New Roman"/>
+                <w:color w:val="FF0000"/>
+              </w:rPr>
+              <w:t>Opioid use, unspecified with opioid-induced psychotic disorder, unspecified</w:t>
             </w:r>
           </w:p>
         </w:tc>
@@ -5198,13 +5170,15 @@
             <w:pPr>
               <w:rPr>
                 <w:rFonts w:ascii="Times New Roman" w:hAnsi="Times New Roman" w:cs="Times New Roman"/>
-              </w:rPr>
-            </w:pPr>
-            <w:r>
-              <w:rPr>
-                <w:rFonts w:ascii="Times New Roman" w:hAnsi="Times New Roman" w:cs="Times New Roman"/>
-              </w:rPr>
-              <w:t>F11951</w:t>
+                <w:color w:val="FF0000"/>
+              </w:rPr>
+            </w:pPr>
+            <w:r>
+              <w:rPr>
+                <w:rFonts w:ascii="Times New Roman" w:hAnsi="Times New Roman" w:cs="Times New Roman"/>
+                <w:color w:val="FF0000"/>
+              </w:rPr>
+              <w:t>F11981</w:t>
             </w:r>
           </w:p>
         </w:tc>
@@ -5226,13 +5200,15 @@
               </w:tabs>
               <w:rPr>
                 <w:rFonts w:ascii="Times New Roman" w:hAnsi="Times New Roman" w:cs="Times New Roman"/>
-              </w:rPr>
-            </w:pPr>
-            <w:r>
-              <w:rPr>
-                <w:rFonts w:ascii="Times New Roman" w:hAnsi="Times New Roman" w:cs="Times New Roman"/>
-              </w:rPr>
-              <w:t>Opioid use, unspecified with opioid-induced psychotic disorder with hallucinations</w:t>
+                <w:color w:val="FF0000"/>
+              </w:rPr>
+            </w:pPr>
+            <w:r>
+              <w:rPr>
+                <w:rFonts w:ascii="Times New Roman" w:hAnsi="Times New Roman" w:cs="Times New Roman"/>
+                <w:color w:val="FF0000"/>
+              </w:rPr>
+              <w:t>Opioid use, unspecified with opioid-induced sexual dysfunction</w:t>
             </w:r>
           </w:p>
         </w:tc>
@@ -5253,13 +5229,15 @@
             <w:pPr>
               <w:rPr>
                 <w:rFonts w:ascii="Times New Roman" w:hAnsi="Times New Roman" w:cs="Times New Roman"/>
-              </w:rPr>
-            </w:pPr>
-            <w:r>
-              <w:rPr>
-                <w:rFonts w:ascii="Times New Roman" w:hAnsi="Times New Roman" w:cs="Times New Roman"/>
-              </w:rPr>
-              <w:t>F11959</w:t>
+                <w:color w:val="FF0000"/>
+              </w:rPr>
+            </w:pPr>
+            <w:r>
+              <w:rPr>
+                <w:rFonts w:ascii="Times New Roman" w:hAnsi="Times New Roman" w:cs="Times New Roman"/>
+                <w:color w:val="FF0000"/>
+              </w:rPr>
+              <w:t>F11982</w:t>
             </w:r>
           </w:p>
         </w:tc>
@@ -5281,13 +5259,15 @@
               </w:tabs>
               <w:rPr>
                 <w:rFonts w:ascii="Times New Roman" w:hAnsi="Times New Roman" w:cs="Times New Roman"/>
-              </w:rPr>
-            </w:pPr>
-            <w:r>
-              <w:rPr>
-                <w:rFonts w:ascii="Times New Roman" w:hAnsi="Times New Roman" w:cs="Times New Roman"/>
-              </w:rPr>
-              <w:t>Opioid use, unspecified with opioid-induced psychotic disorder, unspecified</w:t>
+                <w:color w:val="FF0000"/>
+              </w:rPr>
+            </w:pPr>
+            <w:r>
+              <w:rPr>
+                <w:rFonts w:ascii="Times New Roman" w:hAnsi="Times New Roman" w:cs="Times New Roman"/>
+                <w:color w:val="FF0000"/>
+              </w:rPr>
+              <w:t>Opioid use, unspecified with opioid-induced sleep disorder</w:t>
             </w:r>
           </w:p>
         </w:tc>
@@ -5308,13 +5288,15 @@
             <w:pPr>
               <w:rPr>
                 <w:rFonts w:ascii="Times New Roman" w:hAnsi="Times New Roman" w:cs="Times New Roman"/>
-              </w:rPr>
-            </w:pPr>
-            <w:r>
-              <w:rPr>
-                <w:rFonts w:ascii="Times New Roman" w:hAnsi="Times New Roman" w:cs="Times New Roman"/>
-              </w:rPr>
-              <w:t>F11981</w:t>
+                <w:color w:val="FF0000"/>
+              </w:rPr>
+            </w:pPr>
+            <w:r>
+              <w:rPr>
+                <w:rFonts w:ascii="Times New Roman" w:hAnsi="Times New Roman" w:cs="Times New Roman"/>
+                <w:color w:val="FF0000"/>
+              </w:rPr>
+              <w:t>F1199</w:t>
             </w:r>
           </w:p>
         </w:tc>
@@ -5336,176 +5318,13 @@
               </w:tabs>
               <w:rPr>
                 <w:rFonts w:ascii="Times New Roman" w:hAnsi="Times New Roman" w:cs="Times New Roman"/>
-              </w:rPr>
-            </w:pPr>
-            <w:r>
-              <w:rPr>
-                <w:rFonts w:ascii="Times New Roman" w:hAnsi="Times New Roman" w:cs="Times New Roman"/>
-              </w:rPr>
-              <w:t>Opioid use, unspecified with opioid-induced sexual dysfunction</w:t>
-            </w:r>
-          </w:p>
-        </w:tc>
-      </w:tr>
-      <w:tr>
-        <w:tc>
-          <w:tcPr>
-            <w:tcW w:w="1165" w:type="dxa"/>
-            <w:tcBorders>
-              <w:top w:val="single" w:sz="4" w:space="0" w:color="auto"/>
-              <w:left w:val="single" w:sz="4" w:space="0" w:color="auto"/>
-              <w:bottom w:val="single" w:sz="4" w:space="0" w:color="auto"/>
-              <w:right w:val="single" w:sz="4" w:space="0" w:color="auto"/>
-            </w:tcBorders>
-            <w:hideMark/>
-          </w:tcPr>
-          <w:p>
-            <w:pPr>
-              <w:rPr>
-                <w:rFonts w:ascii="Times New Roman" w:hAnsi="Times New Roman" w:cs="Times New Roman"/>
-              </w:rPr>
-            </w:pPr>
-            <w:r>
-              <w:rPr>
-                <w:rFonts w:ascii="Times New Roman" w:hAnsi="Times New Roman" w:cs="Times New Roman"/>
-              </w:rPr>
-              <w:t>F11982</w:t>
-            </w:r>
-          </w:p>
-        </w:tc>
-        <w:tc>
-          <w:tcPr>
-            <w:tcW w:w="8185" w:type="dxa"/>
-            <w:tcBorders>
-              <w:top w:val="single" w:sz="4" w:space="0" w:color="auto"/>
-              <w:left w:val="single" w:sz="4" w:space="0" w:color="auto"/>
-              <w:bottom w:val="single" w:sz="4" w:space="0" w:color="auto"/>
-              <w:right w:val="single" w:sz="4" w:space="0" w:color="auto"/>
-            </w:tcBorders>
-            <w:hideMark/>
-          </w:tcPr>
-          <w:p>
-            <w:pPr>
-              <w:tabs>
-                <w:tab w:val="left" w:pos="984"/>
-              </w:tabs>
-              <w:rPr>
-                <w:rFonts w:ascii="Times New Roman" w:hAnsi="Times New Roman" w:cs="Times New Roman"/>
-              </w:rPr>
-            </w:pPr>
-            <w:r>
-              <w:rPr>
-                <w:rFonts w:ascii="Times New Roman" w:hAnsi="Times New Roman" w:cs="Times New Roman"/>
-              </w:rPr>
-              <w:t>Opioid use, unspecified with opioid-induced sleep disorder</w:t>
-            </w:r>
-          </w:p>
-        </w:tc>
-      </w:tr>
-      <w:tr>
-        <w:tc>
-          <w:tcPr>
-            <w:tcW w:w="1165" w:type="dxa"/>
-            <w:tcBorders>
-              <w:top w:val="single" w:sz="4" w:space="0" w:color="auto"/>
-              <w:left w:val="single" w:sz="4" w:space="0" w:color="auto"/>
-              <w:bottom w:val="single" w:sz="4" w:space="0" w:color="auto"/>
-              <w:right w:val="single" w:sz="4" w:space="0" w:color="auto"/>
-            </w:tcBorders>
-            <w:hideMark/>
-          </w:tcPr>
-          <w:p>
-            <w:pPr>
-              <w:rPr>
-                <w:rFonts w:ascii="Times New Roman" w:hAnsi="Times New Roman" w:cs="Times New Roman"/>
-              </w:rPr>
-            </w:pPr>
-            <w:r>
-              <w:rPr>
-                <w:rFonts w:ascii="Times New Roman" w:hAnsi="Times New Roman" w:cs="Times New Roman"/>
-              </w:rPr>
-              <w:t>F11989</w:t>
-            </w:r>
-          </w:p>
-        </w:tc>
-        <w:tc>
-          <w:tcPr>
-            <w:tcW w:w="8185" w:type="dxa"/>
-            <w:tcBorders>
-              <w:top w:val="single" w:sz="4" w:space="0" w:color="auto"/>
-              <w:left w:val="single" w:sz="4" w:space="0" w:color="auto"/>
-              <w:bottom w:val="single" w:sz="4" w:space="0" w:color="auto"/>
-              <w:right w:val="single" w:sz="4" w:space="0" w:color="auto"/>
-            </w:tcBorders>
-            <w:hideMark/>
-          </w:tcPr>
-          <w:p>
-            <w:pPr>
-              <w:tabs>
-                <w:tab w:val="left" w:pos="984"/>
-              </w:tabs>
-              <w:rPr>
-                <w:rFonts w:ascii="Times New Roman" w:hAnsi="Times New Roman" w:cs="Times New Roman"/>
-              </w:rPr>
-            </w:pPr>
-            <w:r>
-              <w:rPr>
-                <w:rFonts w:ascii="Times New Roman" w:hAnsi="Times New Roman" w:cs="Times New Roman"/>
-              </w:rPr>
-              <w:t>???</w:t>
-            </w:r>
-          </w:p>
-        </w:tc>
-      </w:tr>
-      <w:tr>
-        <w:tc>
-          <w:tcPr>
-            <w:tcW w:w="1165" w:type="dxa"/>
-            <w:tcBorders>
-              <w:top w:val="single" w:sz="4" w:space="0" w:color="auto"/>
-              <w:left w:val="single" w:sz="4" w:space="0" w:color="auto"/>
-              <w:bottom w:val="single" w:sz="4" w:space="0" w:color="auto"/>
-              <w:right w:val="single" w:sz="4" w:space="0" w:color="auto"/>
-            </w:tcBorders>
-            <w:hideMark/>
-          </w:tcPr>
-          <w:p>
-            <w:pPr>
-              <w:rPr>
-                <w:rFonts w:ascii="Times New Roman" w:hAnsi="Times New Roman" w:cs="Times New Roman"/>
-              </w:rPr>
-            </w:pPr>
-            <w:r>
-              <w:rPr>
-                <w:rFonts w:ascii="Times New Roman" w:hAnsi="Times New Roman" w:cs="Times New Roman"/>
-              </w:rPr>
-              <w:t>F1199</w:t>
-            </w:r>
-          </w:p>
-        </w:tc>
-        <w:tc>
-          <w:tcPr>
-            <w:tcW w:w="8185" w:type="dxa"/>
-            <w:tcBorders>
-              <w:top w:val="single" w:sz="4" w:space="0" w:color="auto"/>
-              <w:left w:val="single" w:sz="4" w:space="0" w:color="auto"/>
-              <w:bottom w:val="single" w:sz="4" w:space="0" w:color="auto"/>
-              <w:right w:val="single" w:sz="4" w:space="0" w:color="auto"/>
-            </w:tcBorders>
-            <w:hideMark/>
-          </w:tcPr>
-          <w:p>
-            <w:pPr>
-              <w:tabs>
-                <w:tab w:val="left" w:pos="984"/>
-              </w:tabs>
-              <w:rPr>
-                <w:rFonts w:ascii="Times New Roman" w:hAnsi="Times New Roman" w:cs="Times New Roman"/>
-              </w:rPr>
-            </w:pPr>
-            <w:r>
-              <w:rPr>
-                <w:rFonts w:ascii="Times New Roman" w:hAnsi="Times New Roman" w:cs="Times New Roman"/>
+                <w:color w:val="FF0000"/>
+              </w:rPr>
+            </w:pPr>
+            <w:r>
+              <w:rPr>
+                <w:rFonts w:ascii="Times New Roman" w:hAnsi="Times New Roman" w:cs="Times New Roman"/>
+                <w:color w:val="FF0000"/>
               </w:rPr>
               <w:t>Opioid use, unspecified with unspecified opioid-induced disorder</w:t>
             </w:r>
@@ -5668,11 +5487,13 @@
             <w:pPr>
               <w:rPr>
                 <w:rFonts w:ascii="Times New Roman" w:hAnsi="Times New Roman" w:cs="Times New Roman"/>
-              </w:rPr>
-            </w:pPr>
-            <w:r>
-              <w:rPr>
-                <w:rFonts w:ascii="Times New Roman" w:hAnsi="Times New Roman" w:cs="Times New Roman"/>
+                <w:color w:val="FF0000"/>
+              </w:rPr>
+            </w:pPr>
+            <w:r>
+              <w:rPr>
+                <w:rFonts w:ascii="Times New Roman" w:hAnsi="Times New Roman" w:cs="Times New Roman"/>
+                <w:color w:val="FF0000"/>
               </w:rPr>
               <w:t>H0047</w:t>
             </w:r>
@@ -5693,12 +5514,14 @@
             <w:pPr>
               <w:rPr>
                 <w:rFonts w:ascii="Times New Roman" w:hAnsi="Times New Roman" w:cs="Times New Roman"/>
+                <w:color w:val="FF0000"/>
               </w:rPr>
             </w:pPr>
             <w:r>
               <w:rPr>
                 <w:rStyle w:val="lead"/>
                 <w:rFonts w:ascii="Times New Roman" w:hAnsi="Times New Roman" w:cs="Times New Roman"/>
+                <w:color w:val="FF0000"/>
               </w:rPr>
               <w:t>Alcohol and/or other drug abuse services, not otherwise specified</w:t>
             </w:r>
@@ -6448,14 +6271,75 @@
                 <w:rStyle w:val="lead"/>
                 <w:rFonts w:ascii="Times New Roman" w:hAnsi="Times New Roman" w:cs="Times New Roman"/>
               </w:rPr>
-              <w:t xml:space="preserve">Intake activities </w:t>
-            </w:r>
+              <w:t>Intake activities (</w:t>
+            </w:r>
+            <w:proofErr w:type="spellStart"/>
             <w:r>
               <w:rPr>
                 <w:rStyle w:val="lead"/>
                 <w:rFonts w:ascii="Times New Roman" w:hAnsi="Times New Roman" w:cs="Times New Roman"/>
               </w:rPr>
-              <w:t>(</w:t>
+              <w:t>medicare</w:t>
+            </w:r>
+            <w:proofErr w:type="spellEnd"/>
+            <w:r>
+              <w:rPr>
+                <w:rStyle w:val="lead"/>
+                <w:rFonts w:ascii="Times New Roman" w:hAnsi="Times New Roman" w:cs="Times New Roman"/>
+              </w:rPr>
+              <w:t>-enrolled opioid treatment program)</w:t>
+            </w:r>
+          </w:p>
+        </w:tc>
+      </w:tr>
+      <w:tr>
+        <w:tc>
+          <w:tcPr>
+            <w:tcW w:w="1165" w:type="dxa"/>
+            <w:tcBorders>
+              <w:top w:val="single" w:sz="4" w:space="0" w:color="auto"/>
+              <w:left w:val="single" w:sz="4" w:space="0" w:color="auto"/>
+              <w:bottom w:val="single" w:sz="4" w:space="0" w:color="auto"/>
+              <w:right w:val="single" w:sz="4" w:space="0" w:color="auto"/>
+            </w:tcBorders>
+          </w:tcPr>
+          <w:p>
+            <w:r>
+              <w:rPr>
+                <w:rFonts w:ascii="Times New Roman" w:hAnsi="Times New Roman" w:cs="Times New Roman"/>
+              </w:rPr>
+              <w:t>G207</w:t>
+            </w:r>
+            <w:r>
+              <w:rPr>
+                <w:rFonts w:ascii="Times New Roman" w:hAnsi="Times New Roman" w:cs="Times New Roman"/>
+              </w:rPr>
+              <w:t>7</w:t>
+            </w:r>
+          </w:p>
+        </w:tc>
+        <w:tc>
+          <w:tcPr>
+            <w:tcW w:w="8185" w:type="dxa"/>
+            <w:tcBorders>
+              <w:top w:val="single" w:sz="4" w:space="0" w:color="auto"/>
+              <w:left w:val="single" w:sz="4" w:space="0" w:color="auto"/>
+              <w:bottom w:val="single" w:sz="4" w:space="0" w:color="auto"/>
+              <w:right w:val="single" w:sz="4" w:space="0" w:color="auto"/>
+            </w:tcBorders>
+          </w:tcPr>
+          <w:p>
+            <w:pPr>
+              <w:rPr>
+                <w:rStyle w:val="lead"/>
+              </w:rPr>
+            </w:pPr>
+            <w:r>
+              <w:rPr>
+                <w:rStyle w:val="lead"/>
+                <w:rFonts w:ascii="Times New Roman" w:hAnsi="Times New Roman" w:cs="Times New Roman"/>
+              </w:rPr>
+              <w:t>Periodic Assessment (</w:t>
             </w:r>
             <w:proofErr w:type="spellStart"/>
             <w:r>
@@ -6486,19 +6370,19 @@
               <w:bottom w:val="single" w:sz="4" w:space="0" w:color="auto"/>
               <w:right w:val="single" w:sz="4" w:space="0" w:color="auto"/>
             </w:tcBorders>
-          </w:tcPr>
-          <w:p>
-            <w:r>
-              <w:rPr>
-                <w:rFonts w:ascii="Times New Roman" w:hAnsi="Times New Roman" w:cs="Times New Roman"/>
-              </w:rPr>
-              <w:t>G207</w:t>
-            </w:r>
-            <w:r>
-              <w:rPr>
-                <w:rFonts w:ascii="Times New Roman" w:hAnsi="Times New Roman" w:cs="Times New Roman"/>
-              </w:rPr>
-              <w:t>7</w:t>
+            <w:hideMark/>
+          </w:tcPr>
+          <w:p>
+            <w:pPr>
+              <w:rPr>
+                <w:rFonts w:ascii="Times New Roman" w:hAnsi="Times New Roman" w:cs="Times New Roman"/>
+              </w:rPr>
+            </w:pPr>
+            <w:r>
+              <w:rPr>
+                <w:rFonts w:ascii="Times New Roman" w:hAnsi="Times New Roman" w:cs="Times New Roman"/>
+              </w:rPr>
+              <w:t>G2079</w:t>
             </w:r>
           </w:p>
         </w:tc>
@@ -6511,11 +6395,13 @@
               <w:bottom w:val="single" w:sz="4" w:space="0" w:color="auto"/>
               <w:right w:val="single" w:sz="4" w:space="0" w:color="auto"/>
             </w:tcBorders>
+            <w:hideMark/>
           </w:tcPr>
           <w:p>
             <w:pPr>
               <w:rPr>
                 <w:rStyle w:val="lead"/>
+                <w:rFonts w:ascii="Times New Roman" w:hAnsi="Times New Roman" w:cs="Times New Roman"/>
               </w:rPr>
             </w:pPr>
             <w:r>
@@ -6523,7 +6409,7 @@
                 <w:rStyle w:val="lead"/>
                 <w:rFonts w:ascii="Times New Roman" w:hAnsi="Times New Roman" w:cs="Times New Roman"/>
               </w:rPr>
-              <w:t>Periodic Assessment (</w:t>
+              <w:t xml:space="preserve">Take-home </w:t>
             </w:r>
             <w:proofErr w:type="spellStart"/>
             <w:r>
@@ -6531,7 +6417,7 @@
                 <w:rStyle w:val="lead"/>
                 <w:rFonts w:ascii="Times New Roman" w:hAnsi="Times New Roman" w:cs="Times New Roman"/>
               </w:rPr>
-              <w:t>medicare</w:t>
+              <w:t>bupre</w:t>
             </w:r>
             <w:proofErr w:type="spellEnd"/>
             <w:r>
@@ -6539,7 +6425,7 @@
                 <w:rStyle w:val="lead"/>
                 <w:rFonts w:ascii="Times New Roman" w:hAnsi="Times New Roman" w:cs="Times New Roman"/>
               </w:rPr>
-              <w:t>-enrolled opioid treatment program)</w:t>
+              <w:t xml:space="preserve"> oral</w:t>
             </w:r>
           </w:p>
         </w:tc>
@@ -6566,8 +6452,197 @@
               <w:rPr>
                 <w:rFonts w:ascii="Times New Roman" w:hAnsi="Times New Roman" w:cs="Times New Roman"/>
               </w:rPr>
+              <w:t>J0570</w:t>
+            </w:r>
+          </w:p>
+        </w:tc>
+        <w:tc>
+          <w:tcPr>
+            <w:tcW w:w="8185" w:type="dxa"/>
+            <w:tcBorders>
+              <w:top w:val="single" w:sz="4" w:space="0" w:color="auto"/>
+              <w:left w:val="single" w:sz="4" w:space="0" w:color="auto"/>
+              <w:bottom w:val="single" w:sz="4" w:space="0" w:color="auto"/>
+              <w:right w:val="single" w:sz="4" w:space="0" w:color="auto"/>
+            </w:tcBorders>
+            <w:hideMark/>
+          </w:tcPr>
+          <w:p>
+            <w:pPr>
+              <w:rPr>
+                <w:rStyle w:val="lead"/>
+                <w:rFonts w:ascii="Times New Roman" w:hAnsi="Times New Roman" w:cs="Times New Roman"/>
+              </w:rPr>
+            </w:pPr>
+            <w:proofErr w:type="spellStart"/>
+            <w:r>
+              <w:rPr>
+                <w:rStyle w:val="lead"/>
+                <w:rFonts w:ascii="Times New Roman" w:hAnsi="Times New Roman" w:cs="Times New Roman"/>
+              </w:rPr>
+              <w:t>Bupre</w:t>
+            </w:r>
+            <w:proofErr w:type="spellEnd"/>
+            <w:r>
+              <w:rPr>
+                <w:rStyle w:val="lead"/>
+                <w:rFonts w:ascii="Times New Roman" w:hAnsi="Times New Roman" w:cs="Times New Roman"/>
+              </w:rPr>
+              <w:t xml:space="preserve"> implant 74.2mg</w:t>
+            </w:r>
+          </w:p>
+        </w:tc>
+      </w:tr>
+      <w:tr>
+        <w:tc>
+          <w:tcPr>
+            <w:tcW w:w="1165" w:type="dxa"/>
+            <w:tcBorders>
+              <w:top w:val="single" w:sz="4" w:space="0" w:color="auto"/>
+              <w:left w:val="single" w:sz="4" w:space="0" w:color="auto"/>
+              <w:bottom w:val="single" w:sz="4" w:space="0" w:color="auto"/>
+              <w:right w:val="single" w:sz="4" w:space="0" w:color="auto"/>
+            </w:tcBorders>
+            <w:hideMark/>
+          </w:tcPr>
+          <w:p>
+            <w:pPr>
+              <w:rPr>
+                <w:rFonts w:ascii="Times New Roman" w:hAnsi="Times New Roman" w:cs="Times New Roman"/>
+              </w:rPr>
+            </w:pPr>
+            <w:r>
+              <w:rPr>
+                <w:rFonts w:ascii="Times New Roman" w:hAnsi="Times New Roman" w:cs="Times New Roman"/>
+              </w:rPr>
+              <w:t>J0571</w:t>
+            </w:r>
+          </w:p>
+        </w:tc>
+        <w:tc>
+          <w:tcPr>
+            <w:tcW w:w="8185" w:type="dxa"/>
+            <w:tcBorders>
+              <w:top w:val="single" w:sz="4" w:space="0" w:color="auto"/>
+              <w:left w:val="single" w:sz="4" w:space="0" w:color="auto"/>
+              <w:bottom w:val="single" w:sz="4" w:space="0" w:color="auto"/>
+              <w:right w:val="single" w:sz="4" w:space="0" w:color="auto"/>
+            </w:tcBorders>
+            <w:hideMark/>
+          </w:tcPr>
+          <w:p>
+            <w:pPr>
+              <w:rPr>
+                <w:rStyle w:val="lead"/>
+                <w:rFonts w:ascii="Times New Roman" w:hAnsi="Times New Roman" w:cs="Times New Roman"/>
+              </w:rPr>
+            </w:pPr>
+            <w:proofErr w:type="spellStart"/>
+            <w:r>
+              <w:rPr>
+                <w:rStyle w:val="lead"/>
+                <w:rFonts w:ascii="Times New Roman" w:hAnsi="Times New Roman" w:cs="Times New Roman"/>
+              </w:rPr>
+              <w:t>Bupre</w:t>
+            </w:r>
+            <w:proofErr w:type="spellEnd"/>
+            <w:r>
+              <w:rPr>
+                <w:rStyle w:val="lead"/>
+                <w:rFonts w:ascii="Times New Roman" w:hAnsi="Times New Roman" w:cs="Times New Roman"/>
+              </w:rPr>
+              <w:t xml:space="preserve"> oral 1mg</w:t>
+            </w:r>
+          </w:p>
+        </w:tc>
+      </w:tr>
+      <w:tr>
+        <w:tc>
+          <w:tcPr>
+            <w:tcW w:w="1165" w:type="dxa"/>
+            <w:tcBorders>
+              <w:top w:val="single" w:sz="4" w:space="0" w:color="auto"/>
+              <w:left w:val="single" w:sz="4" w:space="0" w:color="auto"/>
+              <w:bottom w:val="single" w:sz="4" w:space="0" w:color="auto"/>
+              <w:right w:val="single" w:sz="4" w:space="0" w:color="auto"/>
+            </w:tcBorders>
+            <w:hideMark/>
+          </w:tcPr>
+          <w:p>
+            <w:pPr>
+              <w:rPr>
+                <w:rFonts w:ascii="Times New Roman" w:hAnsi="Times New Roman" w:cs="Times New Roman"/>
+              </w:rPr>
+            </w:pPr>
+            <w:r>
+              <w:rPr>
+                <w:rFonts w:ascii="Times New Roman" w:hAnsi="Times New Roman" w:cs="Times New Roman"/>
+              </w:rPr>
+              <w:t>J0572</w:t>
+            </w:r>
+          </w:p>
+        </w:tc>
+        <w:tc>
+          <w:tcPr>
+            <w:tcW w:w="8185" w:type="dxa"/>
+            <w:tcBorders>
+              <w:top w:val="single" w:sz="4" w:space="0" w:color="auto"/>
+              <w:left w:val="single" w:sz="4" w:space="0" w:color="auto"/>
+              <w:bottom w:val="single" w:sz="4" w:space="0" w:color="auto"/>
+              <w:right w:val="single" w:sz="4" w:space="0" w:color="auto"/>
+            </w:tcBorders>
+            <w:hideMark/>
+          </w:tcPr>
+          <w:p>
+            <w:pPr>
+              <w:rPr>
+                <w:rStyle w:val="lead"/>
+                <w:rFonts w:ascii="Times New Roman" w:hAnsi="Times New Roman" w:cs="Times New Roman"/>
+              </w:rPr>
+            </w:pPr>
+            <w:proofErr w:type="spellStart"/>
+            <w:r>
+              <w:rPr>
+                <w:rStyle w:val="lead"/>
+                <w:rFonts w:ascii="Times New Roman" w:hAnsi="Times New Roman" w:cs="Times New Roman"/>
+              </w:rPr>
+              <w:t>Bupre</w:t>
+            </w:r>
+            <w:proofErr w:type="spellEnd"/>
+            <w:r>
+              <w:rPr>
+                <w:rStyle w:val="lead"/>
+                <w:rFonts w:ascii="Times New Roman" w:hAnsi="Times New Roman" w:cs="Times New Roman"/>
+              </w:rPr>
+              <w:t>/naloxone up to 3mg</w:t>
+            </w:r>
+          </w:p>
+        </w:tc>
+      </w:tr>
+      <w:tr>
+        <w:tc>
+          <w:tcPr>
+            <w:tcW w:w="1165" w:type="dxa"/>
+            <w:tcBorders>
+              <w:top w:val="single" w:sz="4" w:space="0" w:color="auto"/>
+              <w:left w:val="single" w:sz="4" w:space="0" w:color="auto"/>
+              <w:bottom w:val="single" w:sz="4" w:space="0" w:color="auto"/>
+              <w:right w:val="single" w:sz="4" w:space="0" w:color="auto"/>
+            </w:tcBorders>
+            <w:hideMark/>
+          </w:tcPr>
+          <w:p>
+            <w:pPr>
+              <w:rPr>
+                <w:rFonts w:ascii="Times New Roman" w:hAnsi="Times New Roman" w:cs="Times New Roman"/>
+              </w:rPr>
+            </w:pPr>
+            <w:r>
+              <w:rPr>
+                <w:rFonts w:ascii="Times New Roman" w:hAnsi="Times New Roman" w:cs="Times New Roman"/>
+              </w:rPr>
               <w:lastRenderedPageBreak/>
-              <w:t>G2079</w:t>
+              <w:t>J0573</w:t>
             </w:r>
           </w:p>
         </w:tc>
@@ -6589,20 +6664,76 @@
                 <w:rFonts w:ascii="Times New Roman" w:hAnsi="Times New Roman" w:cs="Times New Roman"/>
               </w:rPr>
             </w:pPr>
+            <w:proofErr w:type="spellStart"/>
             <w:r>
               <w:rPr>
                 <w:rStyle w:val="lead"/>
                 <w:rFonts w:ascii="Times New Roman" w:hAnsi="Times New Roman" w:cs="Times New Roman"/>
               </w:rPr>
-              <w:t xml:space="preserve">Take-home </w:t>
-            </w:r>
+              <w:t>Bupre</w:t>
+            </w:r>
+            <w:proofErr w:type="spellEnd"/>
+            <w:r>
+              <w:rPr>
+                <w:rStyle w:val="lead"/>
+                <w:rFonts w:ascii="Times New Roman" w:hAnsi="Times New Roman" w:cs="Times New Roman"/>
+              </w:rPr>
+              <w:t>/naloxone 3.1 to 6mg</w:t>
+            </w:r>
+          </w:p>
+        </w:tc>
+      </w:tr>
+      <w:tr>
+        <w:tc>
+          <w:tcPr>
+            <w:tcW w:w="1165" w:type="dxa"/>
+            <w:tcBorders>
+              <w:top w:val="single" w:sz="4" w:space="0" w:color="auto"/>
+              <w:left w:val="single" w:sz="4" w:space="0" w:color="auto"/>
+              <w:bottom w:val="single" w:sz="4" w:space="0" w:color="auto"/>
+              <w:right w:val="single" w:sz="4" w:space="0" w:color="auto"/>
+            </w:tcBorders>
+            <w:hideMark/>
+          </w:tcPr>
+          <w:p>
+            <w:pPr>
+              <w:rPr>
+                <w:rFonts w:ascii="Times New Roman" w:hAnsi="Times New Roman" w:cs="Times New Roman"/>
+              </w:rPr>
+            </w:pPr>
+            <w:r>
+              <w:rPr>
+                <w:rFonts w:ascii="Times New Roman" w:hAnsi="Times New Roman" w:cs="Times New Roman"/>
+              </w:rPr>
+              <w:t>J0574</w:t>
+            </w:r>
+          </w:p>
+        </w:tc>
+        <w:tc>
+          <w:tcPr>
+            <w:tcW w:w="8185" w:type="dxa"/>
+            <w:tcBorders>
+              <w:top w:val="single" w:sz="4" w:space="0" w:color="auto"/>
+              <w:left w:val="single" w:sz="4" w:space="0" w:color="auto"/>
+              <w:bottom w:val="single" w:sz="4" w:space="0" w:color="auto"/>
+              <w:right w:val="single" w:sz="4" w:space="0" w:color="auto"/>
+            </w:tcBorders>
+            <w:hideMark/>
+          </w:tcPr>
+          <w:p>
+            <w:pPr>
+              <w:rPr>
+                <w:rStyle w:val="lead"/>
+                <w:rFonts w:ascii="Times New Roman" w:hAnsi="Times New Roman" w:cs="Times New Roman"/>
+              </w:rPr>
+            </w:pPr>
             <w:proofErr w:type="spellStart"/>
             <w:r>
               <w:rPr>
                 <w:rStyle w:val="lead"/>
                 <w:rFonts w:ascii="Times New Roman" w:hAnsi="Times New Roman" w:cs="Times New Roman"/>
               </w:rPr>
-              <w:t>bupre</w:t>
+              <w:t>Bupre</w:t>
             </w:r>
             <w:proofErr w:type="spellEnd"/>
             <w:r>
@@ -6610,7 +6741,7 @@
                 <w:rStyle w:val="lead"/>
                 <w:rFonts w:ascii="Times New Roman" w:hAnsi="Times New Roman" w:cs="Times New Roman"/>
               </w:rPr>
-              <w:t xml:space="preserve"> oral</w:t>
+              <w:t>/naloxone 6.1 to 10mg</w:t>
             </w:r>
           </w:p>
         </w:tc>
@@ -6637,7 +6768,7 @@
               <w:rPr>
                 <w:rFonts w:ascii="Times New Roman" w:hAnsi="Times New Roman" w:cs="Times New Roman"/>
               </w:rPr>
-              <w:t>J0570</w:t>
+              <w:t>J0575</w:t>
             </w:r>
           </w:p>
         </w:tc>
@@ -6673,7 +6804,7 @@
                 <w:rStyle w:val="lead"/>
                 <w:rFonts w:ascii="Times New Roman" w:hAnsi="Times New Roman" w:cs="Times New Roman"/>
               </w:rPr>
-              <w:t xml:space="preserve"> implant 74.2mg</w:t>
+              <w:t xml:space="preserve"> oral more than 10mg</w:t>
             </w:r>
           </w:p>
         </w:tc>
@@ -6700,7 +6831,7 @@
               <w:rPr>
                 <w:rFonts w:ascii="Times New Roman" w:hAnsi="Times New Roman" w:cs="Times New Roman"/>
               </w:rPr>
-              <w:t>J0571</w:t>
+              <w:t>H0020</w:t>
             </w:r>
           </w:p>
         </w:tc>
@@ -6722,13 +6853,74 @@
                 <w:rFonts w:ascii="Times New Roman" w:hAnsi="Times New Roman" w:cs="Times New Roman"/>
               </w:rPr>
             </w:pPr>
+            <w:r>
+              <w:rPr>
+                <w:rStyle w:val="lead"/>
+                <w:rFonts w:ascii="Times New Roman" w:hAnsi="Times New Roman" w:cs="Times New Roman"/>
+              </w:rPr>
+              <w:t xml:space="preserve">Alcohol and/or drug services; methadone administration </w:t>
+            </w:r>
+          </w:p>
+        </w:tc>
+      </w:tr>
+      <w:tr>
+        <w:tc>
+          <w:tcPr>
+            <w:tcW w:w="1165" w:type="dxa"/>
+            <w:tcBorders>
+              <w:top w:val="single" w:sz="4" w:space="0" w:color="auto"/>
+              <w:left w:val="single" w:sz="4" w:space="0" w:color="auto"/>
+              <w:bottom w:val="single" w:sz="4" w:space="0" w:color="auto"/>
+              <w:right w:val="single" w:sz="4" w:space="0" w:color="auto"/>
+            </w:tcBorders>
+            <w:hideMark/>
+          </w:tcPr>
+          <w:p>
+            <w:pPr>
+              <w:rPr>
+                <w:rFonts w:ascii="Times New Roman" w:hAnsi="Times New Roman" w:cs="Times New Roman"/>
+              </w:rPr>
+            </w:pPr>
+            <w:r>
+              <w:rPr>
+                <w:rFonts w:ascii="Times New Roman" w:hAnsi="Times New Roman" w:cs="Times New Roman"/>
+              </w:rPr>
+              <w:t>G2067</w:t>
+            </w:r>
+          </w:p>
+        </w:tc>
+        <w:tc>
+          <w:tcPr>
+            <w:tcW w:w="8185" w:type="dxa"/>
+            <w:tcBorders>
+              <w:top w:val="single" w:sz="4" w:space="0" w:color="auto"/>
+              <w:left w:val="single" w:sz="4" w:space="0" w:color="auto"/>
+              <w:bottom w:val="single" w:sz="4" w:space="0" w:color="auto"/>
+              <w:right w:val="single" w:sz="4" w:space="0" w:color="auto"/>
+            </w:tcBorders>
+            <w:hideMark/>
+          </w:tcPr>
+          <w:p>
+            <w:pPr>
+              <w:rPr>
+                <w:rStyle w:val="lead"/>
+                <w:rFonts w:ascii="Times New Roman" w:hAnsi="Times New Roman" w:cs="Times New Roman"/>
+              </w:rPr>
+            </w:pPr>
+            <w:r>
+              <w:rPr>
+                <w:rStyle w:val="lead"/>
+                <w:rFonts w:ascii="Times New Roman" w:hAnsi="Times New Roman" w:cs="Times New Roman"/>
+              </w:rPr>
+              <w:t xml:space="preserve">Medication assist </w:t>
+            </w:r>
             <w:proofErr w:type="spellStart"/>
             <w:r>
               <w:rPr>
                 <w:rStyle w:val="lead"/>
                 <w:rFonts w:ascii="Times New Roman" w:hAnsi="Times New Roman" w:cs="Times New Roman"/>
               </w:rPr>
-              <w:t>Bupre</w:t>
+              <w:t>tx</w:t>
             </w:r>
             <w:proofErr w:type="spellEnd"/>
             <w:r>
@@ -6736,7 +6928,7 @@
                 <w:rStyle w:val="lead"/>
                 <w:rFonts w:ascii="Times New Roman" w:hAnsi="Times New Roman" w:cs="Times New Roman"/>
               </w:rPr>
-              <w:t xml:space="preserve"> oral 1mg</w:t>
+              <w:t>, methadone weekly bundle</w:t>
             </w:r>
           </w:p>
         </w:tc>
@@ -6763,7 +6955,7 @@
               <w:rPr>
                 <w:rFonts w:ascii="Times New Roman" w:hAnsi="Times New Roman" w:cs="Times New Roman"/>
               </w:rPr>
-              <w:t>J0572</w:t>
+              <w:t>G2078</w:t>
             </w:r>
           </w:p>
         </w:tc>
@@ -6785,632 +6977,249 @@
                 <w:rFonts w:ascii="Times New Roman" w:hAnsi="Times New Roman" w:cs="Times New Roman"/>
               </w:rPr>
             </w:pPr>
+            <w:r>
+              <w:rPr>
+                <w:rStyle w:val="lead"/>
+                <w:rFonts w:ascii="Times New Roman" w:hAnsi="Times New Roman" w:cs="Times New Roman"/>
+              </w:rPr>
+              <w:t xml:space="preserve">Take-home methadone, up to </w:t>
+            </w:r>
+            <w:proofErr w:type="gramStart"/>
+            <w:r>
+              <w:rPr>
+                <w:rStyle w:val="lead"/>
+                <w:rFonts w:ascii="Times New Roman" w:hAnsi="Times New Roman" w:cs="Times New Roman"/>
+              </w:rPr>
+              <w:t>7 day</w:t>
+            </w:r>
+            <w:proofErr w:type="gramEnd"/>
+            <w:r>
+              <w:rPr>
+                <w:rStyle w:val="lead"/>
+                <w:rFonts w:ascii="Times New Roman" w:hAnsi="Times New Roman" w:cs="Times New Roman"/>
+              </w:rPr>
+              <w:t xml:space="preserve"> additional supply</w:t>
+            </w:r>
+          </w:p>
+        </w:tc>
+      </w:tr>
+      <w:tr>
+        <w:tc>
+          <w:tcPr>
+            <w:tcW w:w="1165" w:type="dxa"/>
+            <w:tcBorders>
+              <w:top w:val="single" w:sz="4" w:space="0" w:color="auto"/>
+              <w:left w:val="single" w:sz="4" w:space="0" w:color="auto"/>
+              <w:bottom w:val="single" w:sz="4" w:space="0" w:color="auto"/>
+              <w:right w:val="single" w:sz="4" w:space="0" w:color="auto"/>
+            </w:tcBorders>
+            <w:hideMark/>
+          </w:tcPr>
+          <w:p>
+            <w:pPr>
+              <w:rPr>
+                <w:rFonts w:ascii="Times New Roman" w:hAnsi="Times New Roman" w:cs="Times New Roman"/>
+              </w:rPr>
+            </w:pPr>
+            <w:r>
+              <w:rPr>
+                <w:rFonts w:ascii="Times New Roman" w:hAnsi="Times New Roman" w:cs="Times New Roman"/>
+              </w:rPr>
+              <w:t>S0109</w:t>
+            </w:r>
+          </w:p>
+        </w:tc>
+        <w:tc>
+          <w:tcPr>
+            <w:tcW w:w="8185" w:type="dxa"/>
+            <w:tcBorders>
+              <w:top w:val="single" w:sz="4" w:space="0" w:color="auto"/>
+              <w:left w:val="single" w:sz="4" w:space="0" w:color="auto"/>
+              <w:bottom w:val="single" w:sz="4" w:space="0" w:color="auto"/>
+              <w:right w:val="single" w:sz="4" w:space="0" w:color="auto"/>
+            </w:tcBorders>
+            <w:hideMark/>
+          </w:tcPr>
+          <w:p>
+            <w:pPr>
+              <w:rPr>
+                <w:rStyle w:val="lead"/>
+                <w:rFonts w:ascii="Times New Roman" w:hAnsi="Times New Roman" w:cs="Times New Roman"/>
+              </w:rPr>
+            </w:pPr>
+            <w:r>
+              <w:rPr>
+                <w:rStyle w:val="lead"/>
+                <w:rFonts w:ascii="Times New Roman" w:hAnsi="Times New Roman" w:cs="Times New Roman"/>
+              </w:rPr>
+              <w:t>Methadone oral 5mg</w:t>
+            </w:r>
+          </w:p>
+        </w:tc>
+      </w:tr>
+      <w:tr>
+        <w:tc>
+          <w:tcPr>
+            <w:tcW w:w="1165" w:type="dxa"/>
+            <w:tcBorders>
+              <w:top w:val="single" w:sz="4" w:space="0" w:color="auto"/>
+              <w:left w:val="single" w:sz="4" w:space="0" w:color="auto"/>
+              <w:bottom w:val="single" w:sz="4" w:space="0" w:color="auto"/>
+              <w:right w:val="single" w:sz="4" w:space="0" w:color="auto"/>
+            </w:tcBorders>
+            <w:hideMark/>
+          </w:tcPr>
+          <w:p>
+            <w:pPr>
+              <w:rPr>
+                <w:rFonts w:ascii="Times New Roman" w:hAnsi="Times New Roman" w:cs="Times New Roman"/>
+              </w:rPr>
+            </w:pPr>
+            <w:r>
+              <w:rPr>
+                <w:rFonts w:ascii="Times New Roman" w:hAnsi="Times New Roman" w:cs="Times New Roman"/>
+              </w:rPr>
+              <w:t>J1230</w:t>
+            </w:r>
+          </w:p>
+        </w:tc>
+        <w:tc>
+          <w:tcPr>
+            <w:tcW w:w="8185" w:type="dxa"/>
+            <w:tcBorders>
+              <w:top w:val="single" w:sz="4" w:space="0" w:color="auto"/>
+              <w:left w:val="single" w:sz="4" w:space="0" w:color="auto"/>
+              <w:bottom w:val="single" w:sz="4" w:space="0" w:color="auto"/>
+              <w:right w:val="single" w:sz="4" w:space="0" w:color="auto"/>
+            </w:tcBorders>
+            <w:hideMark/>
+          </w:tcPr>
+          <w:p>
+            <w:pPr>
+              <w:rPr>
+                <w:rStyle w:val="lead"/>
+                <w:rFonts w:ascii="Times New Roman" w:hAnsi="Times New Roman" w:cs="Times New Roman"/>
+              </w:rPr>
+            </w:pPr>
+            <w:r>
+              <w:rPr>
+                <w:rStyle w:val="lead"/>
+                <w:rFonts w:ascii="Times New Roman" w:hAnsi="Times New Roman" w:cs="Times New Roman"/>
+              </w:rPr>
+              <w:t>Methadone injection, up to 10mg</w:t>
+            </w:r>
+          </w:p>
+        </w:tc>
+      </w:tr>
+      <w:tr>
+        <w:tc>
+          <w:tcPr>
+            <w:tcW w:w="1165" w:type="dxa"/>
+            <w:tcBorders>
+              <w:top w:val="single" w:sz="4" w:space="0" w:color="auto"/>
+              <w:left w:val="single" w:sz="4" w:space="0" w:color="auto"/>
+              <w:bottom w:val="single" w:sz="4" w:space="0" w:color="auto"/>
+              <w:right w:val="single" w:sz="4" w:space="0" w:color="auto"/>
+            </w:tcBorders>
+          </w:tcPr>
+          <w:p>
+            <w:r>
+              <w:rPr>
+                <w:rFonts w:ascii="Times New Roman" w:hAnsi="Times New Roman" w:cs="Times New Roman"/>
+              </w:rPr>
+              <w:t>G20</w:t>
+            </w:r>
+            <w:r>
+              <w:rPr>
+                <w:rFonts w:ascii="Times New Roman" w:hAnsi="Times New Roman" w:cs="Times New Roman"/>
+              </w:rPr>
+              <w:t>80</w:t>
+            </w:r>
+          </w:p>
+        </w:tc>
+        <w:tc>
+          <w:tcPr>
+            <w:tcW w:w="8185" w:type="dxa"/>
+            <w:tcBorders>
+              <w:top w:val="single" w:sz="4" w:space="0" w:color="auto"/>
+              <w:left w:val="single" w:sz="4" w:space="0" w:color="auto"/>
+              <w:bottom w:val="single" w:sz="4" w:space="0" w:color="auto"/>
+              <w:right w:val="single" w:sz="4" w:space="0" w:color="auto"/>
+            </w:tcBorders>
+          </w:tcPr>
+          <w:p>
+            <w:pPr>
+              <w:rPr>
+                <w:rStyle w:val="lead"/>
+              </w:rPr>
+            </w:pPr>
+            <w:r>
+              <w:rPr>
+                <w:rStyle w:val="lead"/>
+                <w:rFonts w:ascii="Times New Roman" w:hAnsi="Times New Roman" w:cs="Times New Roman"/>
+              </w:rPr>
+              <w:t xml:space="preserve">Each additional 30 minutes of counseling in a week of medication assist </w:t>
+            </w:r>
             <w:proofErr w:type="spellStart"/>
             <w:r>
               <w:rPr>
                 <w:rStyle w:val="lead"/>
                 <w:rFonts w:ascii="Times New Roman" w:hAnsi="Times New Roman" w:cs="Times New Roman"/>
               </w:rPr>
-              <w:t>Bupre</w:t>
+              <w:t>tx</w:t>
             </w:r>
             <w:proofErr w:type="spellEnd"/>
-            <w:r>
+          </w:p>
+        </w:tc>
+      </w:tr>
+      <w:tr>
+        <w:tc>
+          <w:tcPr>
+            <w:tcW w:w="1165" w:type="dxa"/>
+            <w:tcBorders>
+              <w:top w:val="single" w:sz="4" w:space="0" w:color="auto"/>
+              <w:left w:val="single" w:sz="4" w:space="0" w:color="auto"/>
+              <w:bottom w:val="single" w:sz="4" w:space="0" w:color="auto"/>
+              <w:right w:val="single" w:sz="4" w:space="0" w:color="auto"/>
+            </w:tcBorders>
+          </w:tcPr>
+          <w:p>
+            <w:r>
+              <w:rPr>
+                <w:rFonts w:ascii="Times New Roman" w:hAnsi="Times New Roman" w:cs="Times New Roman"/>
+              </w:rPr>
+              <w:t>G20</w:t>
+            </w:r>
+            <w:r>
+              <w:rPr>
+                <w:rFonts w:ascii="Times New Roman" w:hAnsi="Times New Roman" w:cs="Times New Roman"/>
+              </w:rPr>
+              <w:t>81</w:t>
+            </w:r>
+          </w:p>
+        </w:tc>
+        <w:tc>
+          <w:tcPr>
+            <w:tcW w:w="8185" w:type="dxa"/>
+            <w:tcBorders>
+              <w:top w:val="single" w:sz="4" w:space="0" w:color="auto"/>
+              <w:left w:val="single" w:sz="4" w:space="0" w:color="auto"/>
+              <w:bottom w:val="single" w:sz="4" w:space="0" w:color="auto"/>
+              <w:right w:val="single" w:sz="4" w:space="0" w:color="auto"/>
+            </w:tcBorders>
+          </w:tcPr>
+          <w:p>
+            <w:pPr>
               <w:rPr>
                 <w:rStyle w:val="lead"/>
-                <w:rFonts w:ascii="Times New Roman" w:hAnsi="Times New Roman" w:cs="Times New Roman"/>
-              </w:rPr>
-              <w:t>/naloxone up to 3mg</w:t>
-            </w:r>
-          </w:p>
-        </w:tc>
-      </w:tr>
-      <w:tr>
-        <w:tc>
-          <w:tcPr>
-            <w:tcW w:w="1165" w:type="dxa"/>
-            <w:tcBorders>
-              <w:top w:val="single" w:sz="4" w:space="0" w:color="auto"/>
-              <w:left w:val="single" w:sz="4" w:space="0" w:color="auto"/>
-              <w:bottom w:val="single" w:sz="4" w:space="0" w:color="auto"/>
-              <w:right w:val="single" w:sz="4" w:space="0" w:color="auto"/>
-            </w:tcBorders>
-            <w:hideMark/>
-          </w:tcPr>
-          <w:p>
-            <w:pPr>
-              <w:rPr>
-                <w:rFonts w:ascii="Times New Roman" w:hAnsi="Times New Roman" w:cs="Times New Roman"/>
-              </w:rPr>
-            </w:pPr>
-            <w:r>
-              <w:rPr>
-                <w:rFonts w:ascii="Times New Roman" w:hAnsi="Times New Roman" w:cs="Times New Roman"/>
-              </w:rPr>
-              <w:t>J0573</w:t>
-            </w:r>
-          </w:p>
-        </w:tc>
-        <w:tc>
-          <w:tcPr>
-            <w:tcW w:w="8185" w:type="dxa"/>
-            <w:tcBorders>
-              <w:top w:val="single" w:sz="4" w:space="0" w:color="auto"/>
-              <w:left w:val="single" w:sz="4" w:space="0" w:color="auto"/>
-              <w:bottom w:val="single" w:sz="4" w:space="0" w:color="auto"/>
-              <w:right w:val="single" w:sz="4" w:space="0" w:color="auto"/>
-            </w:tcBorders>
-            <w:hideMark/>
-          </w:tcPr>
-          <w:p>
-            <w:pPr>
+              </w:rPr>
+            </w:pPr>
+            <w:r>
               <w:rPr>
                 <w:rStyle w:val="lead"/>
                 <w:rFonts w:ascii="Times New Roman" w:hAnsi="Times New Roman" w:cs="Times New Roman"/>
               </w:rPr>
-            </w:pPr>
-            <w:proofErr w:type="spellStart"/>
-            <w:r>
-              <w:rPr>
-                <w:rStyle w:val="lead"/>
-                <w:rFonts w:ascii="Times New Roman" w:hAnsi="Times New Roman" w:cs="Times New Roman"/>
-              </w:rPr>
-              <w:t>Bupre</w:t>
-            </w:r>
-            <w:proofErr w:type="spellEnd"/>
-            <w:r>
-              <w:rPr>
-                <w:rStyle w:val="lead"/>
-                <w:rFonts w:ascii="Times New Roman" w:hAnsi="Times New Roman" w:cs="Times New Roman"/>
-              </w:rPr>
-              <w:t>/naloxone 3.1 to 6mg</w:t>
-            </w:r>
-          </w:p>
-        </w:tc>
-      </w:tr>
-      <w:tr>
-        <w:tc>
-          <w:tcPr>
-            <w:tcW w:w="1165" w:type="dxa"/>
-            <w:tcBorders>
-              <w:top w:val="single" w:sz="4" w:space="0" w:color="auto"/>
-              <w:left w:val="single" w:sz="4" w:space="0" w:color="auto"/>
-              <w:bottom w:val="single" w:sz="4" w:space="0" w:color="auto"/>
-              <w:right w:val="single" w:sz="4" w:space="0" w:color="auto"/>
-            </w:tcBorders>
-            <w:hideMark/>
-          </w:tcPr>
-          <w:p>
-            <w:pPr>
-              <w:rPr>
-                <w:rFonts w:ascii="Times New Roman" w:hAnsi="Times New Roman" w:cs="Times New Roman"/>
-              </w:rPr>
-            </w:pPr>
-            <w:r>
-              <w:rPr>
-                <w:rFonts w:ascii="Times New Roman" w:hAnsi="Times New Roman" w:cs="Times New Roman"/>
-              </w:rPr>
-              <w:t>J0574</w:t>
-            </w:r>
-          </w:p>
-        </w:tc>
-        <w:tc>
-          <w:tcPr>
-            <w:tcW w:w="8185" w:type="dxa"/>
-            <w:tcBorders>
-              <w:top w:val="single" w:sz="4" w:space="0" w:color="auto"/>
-              <w:left w:val="single" w:sz="4" w:space="0" w:color="auto"/>
-              <w:bottom w:val="single" w:sz="4" w:space="0" w:color="auto"/>
-              <w:right w:val="single" w:sz="4" w:space="0" w:color="auto"/>
-            </w:tcBorders>
-            <w:hideMark/>
-          </w:tcPr>
-          <w:p>
-            <w:pPr>
-              <w:rPr>
-                <w:rStyle w:val="lead"/>
-                <w:rFonts w:ascii="Times New Roman" w:hAnsi="Times New Roman" w:cs="Times New Roman"/>
-              </w:rPr>
-            </w:pPr>
-            <w:proofErr w:type="spellStart"/>
-            <w:r>
-              <w:rPr>
-                <w:rStyle w:val="lead"/>
-                <w:rFonts w:ascii="Times New Roman" w:hAnsi="Times New Roman" w:cs="Times New Roman"/>
-              </w:rPr>
-              <w:t>Bupre</w:t>
-            </w:r>
-            <w:proofErr w:type="spellEnd"/>
-            <w:r>
-              <w:rPr>
-                <w:rStyle w:val="lead"/>
-                <w:rFonts w:ascii="Times New Roman" w:hAnsi="Times New Roman" w:cs="Times New Roman"/>
-              </w:rPr>
-              <w:t>/naloxone 6.1 to 10mg</w:t>
-            </w:r>
-          </w:p>
-        </w:tc>
-      </w:tr>
-      <w:tr>
-        <w:tc>
-          <w:tcPr>
-            <w:tcW w:w="1165" w:type="dxa"/>
-            <w:tcBorders>
-              <w:top w:val="single" w:sz="4" w:space="0" w:color="auto"/>
-              <w:left w:val="single" w:sz="4" w:space="0" w:color="auto"/>
-              <w:bottom w:val="single" w:sz="4" w:space="0" w:color="auto"/>
-              <w:right w:val="single" w:sz="4" w:space="0" w:color="auto"/>
-            </w:tcBorders>
-            <w:hideMark/>
-          </w:tcPr>
-          <w:p>
-            <w:pPr>
-              <w:rPr>
-                <w:rFonts w:ascii="Times New Roman" w:hAnsi="Times New Roman" w:cs="Times New Roman"/>
-              </w:rPr>
-            </w:pPr>
-            <w:r>
-              <w:rPr>
-                <w:rFonts w:ascii="Times New Roman" w:hAnsi="Times New Roman" w:cs="Times New Roman"/>
-              </w:rPr>
-              <w:t>J0575</w:t>
-            </w:r>
-          </w:p>
-        </w:tc>
-        <w:tc>
-          <w:tcPr>
-            <w:tcW w:w="8185" w:type="dxa"/>
-            <w:tcBorders>
-              <w:top w:val="single" w:sz="4" w:space="0" w:color="auto"/>
-              <w:left w:val="single" w:sz="4" w:space="0" w:color="auto"/>
-              <w:bottom w:val="single" w:sz="4" w:space="0" w:color="auto"/>
-              <w:right w:val="single" w:sz="4" w:space="0" w:color="auto"/>
-            </w:tcBorders>
-            <w:hideMark/>
-          </w:tcPr>
-          <w:p>
-            <w:pPr>
-              <w:rPr>
-                <w:rStyle w:val="lead"/>
-                <w:rFonts w:ascii="Times New Roman" w:hAnsi="Times New Roman" w:cs="Times New Roman"/>
-              </w:rPr>
-            </w:pPr>
-            <w:proofErr w:type="spellStart"/>
-            <w:r>
-              <w:rPr>
-                <w:rStyle w:val="lead"/>
-                <w:rFonts w:ascii="Times New Roman" w:hAnsi="Times New Roman" w:cs="Times New Roman"/>
-              </w:rPr>
-              <w:t>Bupre</w:t>
-            </w:r>
-            <w:proofErr w:type="spellEnd"/>
-            <w:r>
-              <w:rPr>
-                <w:rStyle w:val="lead"/>
-                <w:rFonts w:ascii="Times New Roman" w:hAnsi="Times New Roman" w:cs="Times New Roman"/>
-              </w:rPr>
-              <w:t xml:space="preserve"> oral more than 10mg</w:t>
-            </w:r>
-          </w:p>
-        </w:tc>
-      </w:tr>
-      <w:tr>
-        <w:tc>
-          <w:tcPr>
-            <w:tcW w:w="1165" w:type="dxa"/>
-            <w:tcBorders>
-              <w:top w:val="single" w:sz="4" w:space="0" w:color="auto"/>
-              <w:left w:val="single" w:sz="4" w:space="0" w:color="auto"/>
-              <w:bottom w:val="single" w:sz="4" w:space="0" w:color="auto"/>
-              <w:right w:val="single" w:sz="4" w:space="0" w:color="auto"/>
-            </w:tcBorders>
-            <w:hideMark/>
-          </w:tcPr>
-          <w:p>
-            <w:pPr>
-              <w:rPr>
-                <w:rFonts w:ascii="Times New Roman" w:hAnsi="Times New Roman" w:cs="Times New Roman"/>
-              </w:rPr>
-            </w:pPr>
-            <w:r>
-              <w:rPr>
-                <w:rFonts w:ascii="Times New Roman" w:hAnsi="Times New Roman" w:cs="Times New Roman"/>
-              </w:rPr>
-              <w:t>H0020</w:t>
-            </w:r>
-          </w:p>
-        </w:tc>
-        <w:tc>
-          <w:tcPr>
-            <w:tcW w:w="8185" w:type="dxa"/>
-            <w:tcBorders>
-              <w:top w:val="single" w:sz="4" w:space="0" w:color="auto"/>
-              <w:left w:val="single" w:sz="4" w:space="0" w:color="auto"/>
-              <w:bottom w:val="single" w:sz="4" w:space="0" w:color="auto"/>
-              <w:right w:val="single" w:sz="4" w:space="0" w:color="auto"/>
-            </w:tcBorders>
-            <w:hideMark/>
-          </w:tcPr>
-          <w:p>
-            <w:pPr>
-              <w:rPr>
-                <w:rStyle w:val="lead"/>
-                <w:rFonts w:ascii="Times New Roman" w:hAnsi="Times New Roman" w:cs="Times New Roman"/>
-              </w:rPr>
-            </w:pPr>
-            <w:r>
-              <w:rPr>
-                <w:rStyle w:val="lead"/>
-                <w:rFonts w:ascii="Times New Roman" w:hAnsi="Times New Roman" w:cs="Times New Roman"/>
-              </w:rPr>
-              <w:t xml:space="preserve">Alcohol and/or drug services; methadone administration </w:t>
-            </w:r>
-          </w:p>
-        </w:tc>
-      </w:tr>
-      <w:tr>
-        <w:tc>
-          <w:tcPr>
-            <w:tcW w:w="1165" w:type="dxa"/>
-            <w:tcBorders>
-              <w:top w:val="single" w:sz="4" w:space="0" w:color="auto"/>
-              <w:left w:val="single" w:sz="4" w:space="0" w:color="auto"/>
-              <w:bottom w:val="single" w:sz="4" w:space="0" w:color="auto"/>
-              <w:right w:val="single" w:sz="4" w:space="0" w:color="auto"/>
-            </w:tcBorders>
-            <w:hideMark/>
-          </w:tcPr>
-          <w:p>
-            <w:pPr>
-              <w:rPr>
-                <w:rFonts w:ascii="Times New Roman" w:hAnsi="Times New Roman" w:cs="Times New Roman"/>
-              </w:rPr>
-            </w:pPr>
-            <w:r>
-              <w:rPr>
-                <w:rFonts w:ascii="Times New Roman" w:hAnsi="Times New Roman" w:cs="Times New Roman"/>
-              </w:rPr>
-              <w:t>G2067</w:t>
-            </w:r>
-          </w:p>
-        </w:tc>
-        <w:tc>
-          <w:tcPr>
-            <w:tcW w:w="8185" w:type="dxa"/>
-            <w:tcBorders>
-              <w:top w:val="single" w:sz="4" w:space="0" w:color="auto"/>
-              <w:left w:val="single" w:sz="4" w:space="0" w:color="auto"/>
-              <w:bottom w:val="single" w:sz="4" w:space="0" w:color="auto"/>
-              <w:right w:val="single" w:sz="4" w:space="0" w:color="auto"/>
-            </w:tcBorders>
-            <w:hideMark/>
-          </w:tcPr>
-          <w:p>
-            <w:pPr>
-              <w:rPr>
-                <w:rStyle w:val="lead"/>
-                <w:rFonts w:ascii="Times New Roman" w:hAnsi="Times New Roman" w:cs="Times New Roman"/>
-              </w:rPr>
-            </w:pPr>
-            <w:r>
-              <w:rPr>
-                <w:rStyle w:val="lead"/>
-                <w:rFonts w:ascii="Times New Roman" w:hAnsi="Times New Roman" w:cs="Times New Roman"/>
-              </w:rPr>
-              <w:t xml:space="preserve">Medication assist </w:t>
-            </w:r>
-            <w:proofErr w:type="spellStart"/>
-            <w:r>
-              <w:rPr>
-                <w:rStyle w:val="lead"/>
-                <w:rFonts w:ascii="Times New Roman" w:hAnsi="Times New Roman" w:cs="Times New Roman"/>
-              </w:rPr>
-              <w:t>tx</w:t>
-            </w:r>
-            <w:proofErr w:type="spellEnd"/>
-            <w:r>
-              <w:rPr>
-                <w:rStyle w:val="lead"/>
-                <w:rFonts w:ascii="Times New Roman" w:hAnsi="Times New Roman" w:cs="Times New Roman"/>
-              </w:rPr>
-              <w:t>, methadone weekly bundle</w:t>
-            </w:r>
-          </w:p>
-        </w:tc>
-      </w:tr>
-      <w:tr>
-        <w:tc>
-          <w:tcPr>
-            <w:tcW w:w="1165" w:type="dxa"/>
-            <w:tcBorders>
-              <w:top w:val="single" w:sz="4" w:space="0" w:color="auto"/>
-              <w:left w:val="single" w:sz="4" w:space="0" w:color="auto"/>
-              <w:bottom w:val="single" w:sz="4" w:space="0" w:color="auto"/>
-              <w:right w:val="single" w:sz="4" w:space="0" w:color="auto"/>
-            </w:tcBorders>
-            <w:hideMark/>
-          </w:tcPr>
-          <w:p>
-            <w:pPr>
-              <w:rPr>
-                <w:rFonts w:ascii="Times New Roman" w:hAnsi="Times New Roman" w:cs="Times New Roman"/>
-              </w:rPr>
-            </w:pPr>
-            <w:r>
-              <w:rPr>
-                <w:rFonts w:ascii="Times New Roman" w:hAnsi="Times New Roman" w:cs="Times New Roman"/>
-              </w:rPr>
-              <w:t>G2078</w:t>
-            </w:r>
-          </w:p>
-        </w:tc>
-        <w:tc>
-          <w:tcPr>
-            <w:tcW w:w="8185" w:type="dxa"/>
-            <w:tcBorders>
-              <w:top w:val="single" w:sz="4" w:space="0" w:color="auto"/>
-              <w:left w:val="single" w:sz="4" w:space="0" w:color="auto"/>
-              <w:bottom w:val="single" w:sz="4" w:space="0" w:color="auto"/>
-              <w:right w:val="single" w:sz="4" w:space="0" w:color="auto"/>
-            </w:tcBorders>
-            <w:hideMark/>
-          </w:tcPr>
-          <w:p>
-            <w:pPr>
-              <w:rPr>
-                <w:rStyle w:val="lead"/>
-                <w:rFonts w:ascii="Times New Roman" w:hAnsi="Times New Roman" w:cs="Times New Roman"/>
-              </w:rPr>
-            </w:pPr>
-            <w:r>
-              <w:rPr>
-                <w:rStyle w:val="lead"/>
-                <w:rFonts w:ascii="Times New Roman" w:hAnsi="Times New Roman" w:cs="Times New Roman"/>
-              </w:rPr>
-              <w:t xml:space="preserve">Take-home methadone, up to </w:t>
-            </w:r>
-            <w:proofErr w:type="gramStart"/>
-            <w:r>
-              <w:rPr>
-                <w:rStyle w:val="lead"/>
-                <w:rFonts w:ascii="Times New Roman" w:hAnsi="Times New Roman" w:cs="Times New Roman"/>
-              </w:rPr>
-              <w:t>7 day</w:t>
-            </w:r>
-            <w:proofErr w:type="gramEnd"/>
-            <w:r>
-              <w:rPr>
-                <w:rStyle w:val="lead"/>
-                <w:rFonts w:ascii="Times New Roman" w:hAnsi="Times New Roman" w:cs="Times New Roman"/>
-              </w:rPr>
-              <w:t xml:space="preserve"> additional supply</w:t>
-            </w:r>
-          </w:p>
-        </w:tc>
-      </w:tr>
-      <w:tr>
-        <w:tc>
-          <w:tcPr>
-            <w:tcW w:w="1165" w:type="dxa"/>
-            <w:tcBorders>
-              <w:top w:val="single" w:sz="4" w:space="0" w:color="auto"/>
-              <w:left w:val="single" w:sz="4" w:space="0" w:color="auto"/>
-              <w:bottom w:val="single" w:sz="4" w:space="0" w:color="auto"/>
-              <w:right w:val="single" w:sz="4" w:space="0" w:color="auto"/>
-            </w:tcBorders>
-            <w:hideMark/>
-          </w:tcPr>
-          <w:p>
-            <w:pPr>
-              <w:rPr>
-                <w:rFonts w:ascii="Times New Roman" w:hAnsi="Times New Roman" w:cs="Times New Roman"/>
-              </w:rPr>
-            </w:pPr>
-            <w:r>
-              <w:rPr>
-                <w:rFonts w:ascii="Times New Roman" w:hAnsi="Times New Roman" w:cs="Times New Roman"/>
-              </w:rPr>
-              <w:t>S0109</w:t>
-            </w:r>
-          </w:p>
-        </w:tc>
-        <w:tc>
-          <w:tcPr>
-            <w:tcW w:w="8185" w:type="dxa"/>
-            <w:tcBorders>
-              <w:top w:val="single" w:sz="4" w:space="0" w:color="auto"/>
-              <w:left w:val="single" w:sz="4" w:space="0" w:color="auto"/>
-              <w:bottom w:val="single" w:sz="4" w:space="0" w:color="auto"/>
-              <w:right w:val="single" w:sz="4" w:space="0" w:color="auto"/>
-            </w:tcBorders>
-            <w:hideMark/>
-          </w:tcPr>
-          <w:p>
-            <w:pPr>
-              <w:rPr>
-                <w:rStyle w:val="lead"/>
-                <w:rFonts w:ascii="Times New Roman" w:hAnsi="Times New Roman" w:cs="Times New Roman"/>
-              </w:rPr>
-            </w:pPr>
-            <w:r>
-              <w:rPr>
-                <w:rStyle w:val="lead"/>
-                <w:rFonts w:ascii="Times New Roman" w:hAnsi="Times New Roman" w:cs="Times New Roman"/>
-              </w:rPr>
-              <w:t>Methadone oral 5mg</w:t>
-            </w:r>
-          </w:p>
-        </w:tc>
-      </w:tr>
-      <w:tr>
-        <w:tc>
-          <w:tcPr>
-            <w:tcW w:w="1165" w:type="dxa"/>
-            <w:tcBorders>
-              <w:top w:val="single" w:sz="4" w:space="0" w:color="auto"/>
-              <w:left w:val="single" w:sz="4" w:space="0" w:color="auto"/>
-              <w:bottom w:val="single" w:sz="4" w:space="0" w:color="auto"/>
-              <w:right w:val="single" w:sz="4" w:space="0" w:color="auto"/>
-            </w:tcBorders>
-            <w:hideMark/>
-          </w:tcPr>
-          <w:p>
-            <w:pPr>
-              <w:rPr>
-                <w:rFonts w:ascii="Times New Roman" w:hAnsi="Times New Roman" w:cs="Times New Roman"/>
-              </w:rPr>
-            </w:pPr>
-            <w:r>
-              <w:rPr>
-                <w:rFonts w:ascii="Times New Roman" w:hAnsi="Times New Roman" w:cs="Times New Roman"/>
-              </w:rPr>
-              <w:t>J1230</w:t>
-            </w:r>
-          </w:p>
-        </w:tc>
-        <w:tc>
-          <w:tcPr>
-            <w:tcW w:w="8185" w:type="dxa"/>
-            <w:tcBorders>
-              <w:top w:val="single" w:sz="4" w:space="0" w:color="auto"/>
-              <w:left w:val="single" w:sz="4" w:space="0" w:color="auto"/>
-              <w:bottom w:val="single" w:sz="4" w:space="0" w:color="auto"/>
-              <w:right w:val="single" w:sz="4" w:space="0" w:color="auto"/>
-            </w:tcBorders>
-            <w:hideMark/>
-          </w:tcPr>
-          <w:p>
-            <w:pPr>
-              <w:rPr>
-                <w:rStyle w:val="lead"/>
-                <w:rFonts w:ascii="Times New Roman" w:hAnsi="Times New Roman" w:cs="Times New Roman"/>
-              </w:rPr>
-            </w:pPr>
-            <w:r>
-              <w:rPr>
-                <w:rStyle w:val="lead"/>
-                <w:rFonts w:ascii="Times New Roman" w:hAnsi="Times New Roman" w:cs="Times New Roman"/>
-              </w:rPr>
-              <w:t>Methadone injection, up to 10mg</w:t>
-            </w:r>
-          </w:p>
-        </w:tc>
-      </w:tr>
-      <w:tr>
-        <w:tc>
-          <w:tcPr>
-            <w:tcW w:w="1165" w:type="dxa"/>
-            <w:tcBorders>
-              <w:top w:val="single" w:sz="4" w:space="0" w:color="auto"/>
-              <w:left w:val="single" w:sz="4" w:space="0" w:color="auto"/>
-              <w:bottom w:val="single" w:sz="4" w:space="0" w:color="auto"/>
-              <w:right w:val="single" w:sz="4" w:space="0" w:color="auto"/>
-            </w:tcBorders>
-          </w:tcPr>
-          <w:p>
-            <w:r>
-              <w:rPr>
-                <w:rFonts w:ascii="Times New Roman" w:hAnsi="Times New Roman" w:cs="Times New Roman"/>
-              </w:rPr>
-              <w:t>G20</w:t>
-            </w:r>
-            <w:r>
-              <w:rPr>
-                <w:rFonts w:ascii="Times New Roman" w:hAnsi="Times New Roman" w:cs="Times New Roman"/>
-              </w:rPr>
-              <w:t>80</w:t>
-            </w:r>
-          </w:p>
-        </w:tc>
-        <w:tc>
-          <w:tcPr>
-            <w:tcW w:w="8185" w:type="dxa"/>
-            <w:tcBorders>
-              <w:top w:val="single" w:sz="4" w:space="0" w:color="auto"/>
-              <w:left w:val="single" w:sz="4" w:space="0" w:color="auto"/>
-              <w:bottom w:val="single" w:sz="4" w:space="0" w:color="auto"/>
-              <w:right w:val="single" w:sz="4" w:space="0" w:color="auto"/>
-            </w:tcBorders>
-          </w:tcPr>
-          <w:p>
-            <w:pPr>
-              <w:rPr>
-                <w:rStyle w:val="lead"/>
-              </w:rPr>
-            </w:pPr>
-            <w:r>
-              <w:rPr>
-                <w:rStyle w:val="lead"/>
-                <w:rFonts w:ascii="Times New Roman" w:hAnsi="Times New Roman" w:cs="Times New Roman"/>
-              </w:rPr>
-              <w:t xml:space="preserve">Each additional 30 minutes of counseling in a week of medication assist </w:t>
-            </w:r>
-            <w:proofErr w:type="spellStart"/>
-            <w:r>
-              <w:rPr>
-                <w:rStyle w:val="lead"/>
-                <w:rFonts w:ascii="Times New Roman" w:hAnsi="Times New Roman" w:cs="Times New Roman"/>
-              </w:rPr>
-              <w:t>tx</w:t>
-            </w:r>
-            <w:proofErr w:type="spellEnd"/>
-          </w:p>
-        </w:tc>
-      </w:tr>
-      <w:tr>
-        <w:tc>
-          <w:tcPr>
-            <w:tcW w:w="1165" w:type="dxa"/>
-            <w:tcBorders>
-              <w:top w:val="single" w:sz="4" w:space="0" w:color="auto"/>
-              <w:left w:val="single" w:sz="4" w:space="0" w:color="auto"/>
-              <w:bottom w:val="single" w:sz="4" w:space="0" w:color="auto"/>
-              <w:right w:val="single" w:sz="4" w:space="0" w:color="auto"/>
-            </w:tcBorders>
-          </w:tcPr>
-          <w:p>
-            <w:r>
-              <w:rPr>
-                <w:rFonts w:ascii="Times New Roman" w:hAnsi="Times New Roman" w:cs="Times New Roman"/>
-              </w:rPr>
-              <w:t>G20</w:t>
-            </w:r>
-            <w:r>
-              <w:rPr>
-                <w:rFonts w:ascii="Times New Roman" w:hAnsi="Times New Roman" w:cs="Times New Roman"/>
-              </w:rPr>
-              <w:t>81</w:t>
-            </w:r>
-          </w:p>
-        </w:tc>
-        <w:tc>
-          <w:tcPr>
-            <w:tcW w:w="8185" w:type="dxa"/>
-            <w:tcBorders>
-              <w:top w:val="single" w:sz="4" w:space="0" w:color="auto"/>
-              <w:left w:val="single" w:sz="4" w:space="0" w:color="auto"/>
-              <w:bottom w:val="single" w:sz="4" w:space="0" w:color="auto"/>
-              <w:right w:val="single" w:sz="4" w:space="0" w:color="auto"/>
-            </w:tcBorders>
-          </w:tcPr>
-          <w:p>
-            <w:pPr>
-              <w:rPr>
-                <w:rStyle w:val="lead"/>
-              </w:rPr>
-            </w:pPr>
-            <w:r>
-              <w:rPr>
-                <w:rStyle w:val="lead"/>
-                <w:rFonts w:ascii="Times New Roman" w:hAnsi="Times New Roman" w:cs="Times New Roman"/>
-              </w:rPr>
-              <w:t>P</w:t>
-            </w:r>
-            <w:r>
-              <w:rPr>
-                <w:rStyle w:val="lead"/>
-                <w:rFonts w:ascii="Times New Roman" w:hAnsi="Times New Roman" w:cs="Times New Roman"/>
-              </w:rPr>
-              <w:t>atients age 66+ in institutional special needs plans (</w:t>
+              <w:t>Patients age 66+ in institutional special needs plans (</w:t>
             </w:r>
             <w:proofErr w:type="spellStart"/>
             <w:r>
@@ -8765,215 +8574,215 @@
               <w:rPr>
                 <w:rFonts w:ascii="Times New Roman" w:hAnsi="Times New Roman" w:cs="Times New Roman"/>
               </w:rPr>
+              <w:t>T40.2X2D</w:t>
+            </w:r>
+          </w:p>
+        </w:tc>
+        <w:tc>
+          <w:tcPr>
+            <w:tcW w:w="8100" w:type="dxa"/>
+            <w:tcBorders>
+              <w:top w:val="single" w:sz="4" w:space="0" w:color="auto"/>
+              <w:left w:val="single" w:sz="4" w:space="0" w:color="auto"/>
+              <w:bottom w:val="single" w:sz="4" w:space="0" w:color="auto"/>
+              <w:right w:val="single" w:sz="4" w:space="0" w:color="auto"/>
+            </w:tcBorders>
+            <w:hideMark/>
+          </w:tcPr>
+          <w:p>
+            <w:pPr>
+              <w:rPr>
+                <w:rFonts w:ascii="Times New Roman" w:hAnsi="Times New Roman" w:cs="Times New Roman"/>
+              </w:rPr>
+            </w:pPr>
+            <w:r>
+              <w:rPr>
+                <w:rFonts w:ascii="Times New Roman" w:hAnsi="Times New Roman" w:cs="Times New Roman"/>
+              </w:rPr>
+              <w:t>Poisoning by other opiates, intentional self-harm, subsequent encounter</w:t>
+            </w:r>
+          </w:p>
+        </w:tc>
+      </w:tr>
+      <w:tr>
+        <w:tc>
+          <w:tcPr>
+            <w:tcW w:w="1250" w:type="dxa"/>
+            <w:tcBorders>
+              <w:top w:val="single" w:sz="4" w:space="0" w:color="auto"/>
+              <w:left w:val="single" w:sz="4" w:space="0" w:color="auto"/>
+              <w:bottom w:val="single" w:sz="4" w:space="0" w:color="auto"/>
+              <w:right w:val="single" w:sz="4" w:space="0" w:color="auto"/>
+            </w:tcBorders>
+            <w:hideMark/>
+          </w:tcPr>
+          <w:p>
+            <w:pPr>
+              <w:rPr>
+                <w:rFonts w:ascii="Times New Roman" w:hAnsi="Times New Roman" w:cs="Times New Roman"/>
+              </w:rPr>
+            </w:pPr>
+            <w:r>
+              <w:rPr>
+                <w:rFonts w:ascii="Times New Roman" w:hAnsi="Times New Roman" w:cs="Times New Roman"/>
+              </w:rPr>
+              <w:t>T40.2X3D</w:t>
+            </w:r>
+          </w:p>
+        </w:tc>
+        <w:tc>
+          <w:tcPr>
+            <w:tcW w:w="8100" w:type="dxa"/>
+            <w:tcBorders>
+              <w:top w:val="single" w:sz="4" w:space="0" w:color="auto"/>
+              <w:left w:val="single" w:sz="4" w:space="0" w:color="auto"/>
+              <w:bottom w:val="single" w:sz="4" w:space="0" w:color="auto"/>
+              <w:right w:val="single" w:sz="4" w:space="0" w:color="auto"/>
+            </w:tcBorders>
+            <w:hideMark/>
+          </w:tcPr>
+          <w:p>
+            <w:pPr>
+              <w:rPr>
+                <w:rFonts w:ascii="Times New Roman" w:hAnsi="Times New Roman" w:cs="Times New Roman"/>
+              </w:rPr>
+            </w:pPr>
+            <w:r>
+              <w:rPr>
+                <w:rFonts w:ascii="Times New Roman" w:hAnsi="Times New Roman" w:cs="Times New Roman"/>
+              </w:rPr>
+              <w:t>Poisoning by other opiates, assault, subsequent encounter</w:t>
+            </w:r>
+          </w:p>
+        </w:tc>
+      </w:tr>
+      <w:tr>
+        <w:tc>
+          <w:tcPr>
+            <w:tcW w:w="1250" w:type="dxa"/>
+            <w:tcBorders>
+              <w:top w:val="single" w:sz="4" w:space="0" w:color="auto"/>
+              <w:left w:val="single" w:sz="4" w:space="0" w:color="auto"/>
+              <w:bottom w:val="single" w:sz="4" w:space="0" w:color="auto"/>
+              <w:right w:val="single" w:sz="4" w:space="0" w:color="auto"/>
+            </w:tcBorders>
+            <w:hideMark/>
+          </w:tcPr>
+          <w:p>
+            <w:pPr>
+              <w:rPr>
+                <w:rFonts w:ascii="Times New Roman" w:hAnsi="Times New Roman" w:cs="Times New Roman"/>
+              </w:rPr>
+            </w:pPr>
+            <w:r>
+              <w:rPr>
+                <w:rFonts w:ascii="Times New Roman" w:hAnsi="Times New Roman" w:cs="Times New Roman"/>
+              </w:rPr>
+              <w:t>T40.2X4D</w:t>
+            </w:r>
+          </w:p>
+        </w:tc>
+        <w:tc>
+          <w:tcPr>
+            <w:tcW w:w="8100" w:type="dxa"/>
+            <w:tcBorders>
+              <w:top w:val="single" w:sz="4" w:space="0" w:color="auto"/>
+              <w:left w:val="single" w:sz="4" w:space="0" w:color="auto"/>
+              <w:bottom w:val="single" w:sz="4" w:space="0" w:color="auto"/>
+              <w:right w:val="single" w:sz="4" w:space="0" w:color="auto"/>
+            </w:tcBorders>
+            <w:hideMark/>
+          </w:tcPr>
+          <w:p>
+            <w:pPr>
+              <w:rPr>
+                <w:rFonts w:ascii="Times New Roman" w:hAnsi="Times New Roman" w:cs="Times New Roman"/>
+              </w:rPr>
+            </w:pPr>
+            <w:r>
+              <w:rPr>
+                <w:rFonts w:ascii="Times New Roman" w:hAnsi="Times New Roman" w:cs="Times New Roman"/>
+              </w:rPr>
+              <w:t>Poisoning by other opiates, undetermined, subsequent encounter</w:t>
+            </w:r>
+          </w:p>
+        </w:tc>
+      </w:tr>
+      <w:tr>
+        <w:tc>
+          <w:tcPr>
+            <w:tcW w:w="1250" w:type="dxa"/>
+            <w:tcBorders>
+              <w:top w:val="single" w:sz="4" w:space="0" w:color="auto"/>
+              <w:left w:val="single" w:sz="4" w:space="0" w:color="auto"/>
+              <w:bottom w:val="single" w:sz="4" w:space="0" w:color="auto"/>
+              <w:right w:val="single" w:sz="4" w:space="0" w:color="auto"/>
+            </w:tcBorders>
+            <w:hideMark/>
+          </w:tcPr>
+          <w:p>
+            <w:pPr>
+              <w:rPr>
+                <w:rFonts w:ascii="Times New Roman" w:hAnsi="Times New Roman" w:cs="Times New Roman"/>
+              </w:rPr>
+            </w:pPr>
+            <w:r>
+              <w:rPr>
+                <w:rFonts w:ascii="Times New Roman" w:hAnsi="Times New Roman" w:cs="Times New Roman"/>
+              </w:rPr>
+              <w:t>T40.3X1A</w:t>
+            </w:r>
+          </w:p>
+        </w:tc>
+        <w:tc>
+          <w:tcPr>
+            <w:tcW w:w="8100" w:type="dxa"/>
+            <w:tcBorders>
+              <w:top w:val="single" w:sz="4" w:space="0" w:color="auto"/>
+              <w:left w:val="single" w:sz="4" w:space="0" w:color="auto"/>
+              <w:bottom w:val="single" w:sz="4" w:space="0" w:color="auto"/>
+              <w:right w:val="single" w:sz="4" w:space="0" w:color="auto"/>
+            </w:tcBorders>
+            <w:hideMark/>
+          </w:tcPr>
+          <w:p>
+            <w:pPr>
+              <w:rPr>
+                <w:rFonts w:ascii="Times New Roman" w:hAnsi="Times New Roman" w:cs="Times New Roman"/>
+              </w:rPr>
+            </w:pPr>
+            <w:r>
+              <w:rPr>
+                <w:rFonts w:ascii="Times New Roman" w:hAnsi="Times New Roman" w:cs="Times New Roman"/>
+              </w:rPr>
+              <w:t>Poisoning by methadone, accidental (unintentional), initial encounter</w:t>
+            </w:r>
+          </w:p>
+        </w:tc>
+      </w:tr>
+      <w:tr>
+        <w:tc>
+          <w:tcPr>
+            <w:tcW w:w="1250" w:type="dxa"/>
+            <w:tcBorders>
+              <w:top w:val="single" w:sz="4" w:space="0" w:color="auto"/>
+              <w:left w:val="single" w:sz="4" w:space="0" w:color="auto"/>
+              <w:bottom w:val="single" w:sz="4" w:space="0" w:color="auto"/>
+              <w:right w:val="single" w:sz="4" w:space="0" w:color="auto"/>
+            </w:tcBorders>
+            <w:hideMark/>
+          </w:tcPr>
+          <w:p>
+            <w:pPr>
+              <w:rPr>
+                <w:rFonts w:ascii="Times New Roman" w:hAnsi="Times New Roman" w:cs="Times New Roman"/>
+              </w:rPr>
+            </w:pPr>
+            <w:r>
+              <w:rPr>
+                <w:rFonts w:ascii="Times New Roman" w:hAnsi="Times New Roman" w:cs="Times New Roman"/>
+              </w:rPr>
               <w:lastRenderedPageBreak/>
-              <w:t>T40.2X2D</w:t>
-            </w:r>
-          </w:p>
-        </w:tc>
-        <w:tc>
-          <w:tcPr>
-            <w:tcW w:w="8100" w:type="dxa"/>
-            <w:tcBorders>
-              <w:top w:val="single" w:sz="4" w:space="0" w:color="auto"/>
-              <w:left w:val="single" w:sz="4" w:space="0" w:color="auto"/>
-              <w:bottom w:val="single" w:sz="4" w:space="0" w:color="auto"/>
-              <w:right w:val="single" w:sz="4" w:space="0" w:color="auto"/>
-            </w:tcBorders>
-            <w:hideMark/>
-          </w:tcPr>
-          <w:p>
-            <w:pPr>
-              <w:rPr>
-                <w:rFonts w:ascii="Times New Roman" w:hAnsi="Times New Roman" w:cs="Times New Roman"/>
-              </w:rPr>
-            </w:pPr>
-            <w:r>
-              <w:rPr>
-                <w:rFonts w:ascii="Times New Roman" w:hAnsi="Times New Roman" w:cs="Times New Roman"/>
-              </w:rPr>
-              <w:t>Poisoning by other opiates, intentional self-harm, subsequent encounter</w:t>
-            </w:r>
-          </w:p>
-        </w:tc>
-      </w:tr>
-      <w:tr>
-        <w:tc>
-          <w:tcPr>
-            <w:tcW w:w="1250" w:type="dxa"/>
-            <w:tcBorders>
-              <w:top w:val="single" w:sz="4" w:space="0" w:color="auto"/>
-              <w:left w:val="single" w:sz="4" w:space="0" w:color="auto"/>
-              <w:bottom w:val="single" w:sz="4" w:space="0" w:color="auto"/>
-              <w:right w:val="single" w:sz="4" w:space="0" w:color="auto"/>
-            </w:tcBorders>
-            <w:hideMark/>
-          </w:tcPr>
-          <w:p>
-            <w:pPr>
-              <w:rPr>
-                <w:rFonts w:ascii="Times New Roman" w:hAnsi="Times New Roman" w:cs="Times New Roman"/>
-              </w:rPr>
-            </w:pPr>
-            <w:r>
-              <w:rPr>
-                <w:rFonts w:ascii="Times New Roman" w:hAnsi="Times New Roman" w:cs="Times New Roman"/>
-              </w:rPr>
-              <w:t>T40.2X3D</w:t>
-            </w:r>
-          </w:p>
-        </w:tc>
-        <w:tc>
-          <w:tcPr>
-            <w:tcW w:w="8100" w:type="dxa"/>
-            <w:tcBorders>
-              <w:top w:val="single" w:sz="4" w:space="0" w:color="auto"/>
-              <w:left w:val="single" w:sz="4" w:space="0" w:color="auto"/>
-              <w:bottom w:val="single" w:sz="4" w:space="0" w:color="auto"/>
-              <w:right w:val="single" w:sz="4" w:space="0" w:color="auto"/>
-            </w:tcBorders>
-            <w:hideMark/>
-          </w:tcPr>
-          <w:p>
-            <w:pPr>
-              <w:rPr>
-                <w:rFonts w:ascii="Times New Roman" w:hAnsi="Times New Roman" w:cs="Times New Roman"/>
-              </w:rPr>
-            </w:pPr>
-            <w:r>
-              <w:rPr>
-                <w:rFonts w:ascii="Times New Roman" w:hAnsi="Times New Roman" w:cs="Times New Roman"/>
-              </w:rPr>
-              <w:t>Poisoning by other opiates, assault, subsequent encounter</w:t>
-            </w:r>
-          </w:p>
-        </w:tc>
-      </w:tr>
-      <w:tr>
-        <w:tc>
-          <w:tcPr>
-            <w:tcW w:w="1250" w:type="dxa"/>
-            <w:tcBorders>
-              <w:top w:val="single" w:sz="4" w:space="0" w:color="auto"/>
-              <w:left w:val="single" w:sz="4" w:space="0" w:color="auto"/>
-              <w:bottom w:val="single" w:sz="4" w:space="0" w:color="auto"/>
-              <w:right w:val="single" w:sz="4" w:space="0" w:color="auto"/>
-            </w:tcBorders>
-            <w:hideMark/>
-          </w:tcPr>
-          <w:p>
-            <w:pPr>
-              <w:rPr>
-                <w:rFonts w:ascii="Times New Roman" w:hAnsi="Times New Roman" w:cs="Times New Roman"/>
-              </w:rPr>
-            </w:pPr>
-            <w:r>
-              <w:rPr>
-                <w:rFonts w:ascii="Times New Roman" w:hAnsi="Times New Roman" w:cs="Times New Roman"/>
-              </w:rPr>
-              <w:t>T40.2X4D</w:t>
-            </w:r>
-          </w:p>
-        </w:tc>
-        <w:tc>
-          <w:tcPr>
-            <w:tcW w:w="8100" w:type="dxa"/>
-            <w:tcBorders>
-              <w:top w:val="single" w:sz="4" w:space="0" w:color="auto"/>
-              <w:left w:val="single" w:sz="4" w:space="0" w:color="auto"/>
-              <w:bottom w:val="single" w:sz="4" w:space="0" w:color="auto"/>
-              <w:right w:val="single" w:sz="4" w:space="0" w:color="auto"/>
-            </w:tcBorders>
-            <w:hideMark/>
-          </w:tcPr>
-          <w:p>
-            <w:pPr>
-              <w:rPr>
-                <w:rFonts w:ascii="Times New Roman" w:hAnsi="Times New Roman" w:cs="Times New Roman"/>
-              </w:rPr>
-            </w:pPr>
-            <w:r>
-              <w:rPr>
-                <w:rFonts w:ascii="Times New Roman" w:hAnsi="Times New Roman" w:cs="Times New Roman"/>
-              </w:rPr>
-              <w:t>Poisoning by other opiates, undetermined, subsequent encounter</w:t>
-            </w:r>
-          </w:p>
-        </w:tc>
-      </w:tr>
-      <w:tr>
-        <w:tc>
-          <w:tcPr>
-            <w:tcW w:w="1250" w:type="dxa"/>
-            <w:tcBorders>
-              <w:top w:val="single" w:sz="4" w:space="0" w:color="auto"/>
-              <w:left w:val="single" w:sz="4" w:space="0" w:color="auto"/>
-              <w:bottom w:val="single" w:sz="4" w:space="0" w:color="auto"/>
-              <w:right w:val="single" w:sz="4" w:space="0" w:color="auto"/>
-            </w:tcBorders>
-            <w:hideMark/>
-          </w:tcPr>
-          <w:p>
-            <w:pPr>
-              <w:rPr>
-                <w:rFonts w:ascii="Times New Roman" w:hAnsi="Times New Roman" w:cs="Times New Roman"/>
-              </w:rPr>
-            </w:pPr>
-            <w:r>
-              <w:rPr>
-                <w:rFonts w:ascii="Times New Roman" w:hAnsi="Times New Roman" w:cs="Times New Roman"/>
-              </w:rPr>
-              <w:t>T40.3X1A</w:t>
-            </w:r>
-          </w:p>
-        </w:tc>
-        <w:tc>
-          <w:tcPr>
-            <w:tcW w:w="8100" w:type="dxa"/>
-            <w:tcBorders>
-              <w:top w:val="single" w:sz="4" w:space="0" w:color="auto"/>
-              <w:left w:val="single" w:sz="4" w:space="0" w:color="auto"/>
-              <w:bottom w:val="single" w:sz="4" w:space="0" w:color="auto"/>
-              <w:right w:val="single" w:sz="4" w:space="0" w:color="auto"/>
-            </w:tcBorders>
-            <w:hideMark/>
-          </w:tcPr>
-          <w:p>
-            <w:pPr>
-              <w:rPr>
-                <w:rFonts w:ascii="Times New Roman" w:hAnsi="Times New Roman" w:cs="Times New Roman"/>
-              </w:rPr>
-            </w:pPr>
-            <w:r>
-              <w:rPr>
-                <w:rFonts w:ascii="Times New Roman" w:hAnsi="Times New Roman" w:cs="Times New Roman"/>
-              </w:rPr>
-              <w:t>Poisoning by methadone, accidental (unintentional), initial encounter</w:t>
-            </w:r>
-          </w:p>
-        </w:tc>
-      </w:tr>
-      <w:tr>
-        <w:tc>
-          <w:tcPr>
-            <w:tcW w:w="1250" w:type="dxa"/>
-            <w:tcBorders>
-              <w:top w:val="single" w:sz="4" w:space="0" w:color="auto"/>
-              <w:left w:val="single" w:sz="4" w:space="0" w:color="auto"/>
-              <w:bottom w:val="single" w:sz="4" w:space="0" w:color="auto"/>
-              <w:right w:val="single" w:sz="4" w:space="0" w:color="auto"/>
-            </w:tcBorders>
-            <w:hideMark/>
-          </w:tcPr>
-          <w:p>
-            <w:pPr>
-              <w:rPr>
-                <w:rFonts w:ascii="Times New Roman" w:hAnsi="Times New Roman" w:cs="Times New Roman"/>
-              </w:rPr>
-            </w:pPr>
-            <w:r>
-              <w:rPr>
-                <w:rFonts w:ascii="Times New Roman" w:hAnsi="Times New Roman" w:cs="Times New Roman"/>
-              </w:rPr>
               <w:t>T40.3X2A</w:t>
             </w:r>
           </w:p>
@@ -10915,159 +10724,159 @@
               <w:rPr>
                 <w:rFonts w:ascii="Times New Roman" w:hAnsi="Times New Roman" w:cs="Times New Roman"/>
               </w:rPr>
+              <w:t>31-40</w:t>
+            </w:r>
+          </w:p>
+        </w:tc>
+        <w:tc>
+          <w:tcPr>
+            <w:tcW w:w="4675" w:type="dxa"/>
+          </w:tcPr>
+          <w:p>
+            <w:pPr>
+              <w:rPr>
+                <w:rFonts w:ascii="Times New Roman" w:hAnsi="Times New Roman" w:cs="Times New Roman"/>
+              </w:rPr>
+            </w:pPr>
+            <w:r>
+              <w:rPr>
+                <w:rFonts w:ascii="Times New Roman" w:hAnsi="Times New Roman" w:cs="Times New Roman"/>
+              </w:rPr>
+              <w:t>4</w:t>
+            </w:r>
+          </w:p>
+        </w:tc>
+      </w:tr>
+      <w:tr>
+        <w:tc>
+          <w:tcPr>
+            <w:tcW w:w="4675" w:type="dxa"/>
+          </w:tcPr>
+          <w:p>
+            <w:pPr>
+              <w:rPr>
+                <w:rFonts w:ascii="Times New Roman" w:hAnsi="Times New Roman" w:cs="Times New Roman"/>
+              </w:rPr>
+            </w:pPr>
+            <w:r>
+              <w:rPr>
+                <w:rFonts w:ascii="Times New Roman" w:hAnsi="Times New Roman" w:cs="Times New Roman"/>
+              </w:rPr>
+              <w:t>41-50</w:t>
+            </w:r>
+          </w:p>
+        </w:tc>
+        <w:tc>
+          <w:tcPr>
+            <w:tcW w:w="4675" w:type="dxa"/>
+          </w:tcPr>
+          <w:p>
+            <w:pPr>
+              <w:rPr>
+                <w:rFonts w:ascii="Times New Roman" w:hAnsi="Times New Roman" w:cs="Times New Roman"/>
+              </w:rPr>
+            </w:pPr>
+            <w:r>
+              <w:rPr>
+                <w:rFonts w:ascii="Times New Roman" w:hAnsi="Times New Roman" w:cs="Times New Roman"/>
+              </w:rPr>
+              <w:t>5</w:t>
+            </w:r>
+          </w:p>
+        </w:tc>
+      </w:tr>
+      <w:tr>
+        <w:tc>
+          <w:tcPr>
+            <w:tcW w:w="4675" w:type="dxa"/>
+          </w:tcPr>
+          <w:p>
+            <w:pPr>
+              <w:rPr>
+                <w:rFonts w:ascii="Times New Roman" w:hAnsi="Times New Roman" w:cs="Times New Roman"/>
+              </w:rPr>
+            </w:pPr>
+            <w:r>
+              <w:rPr>
+                <w:rFonts w:ascii="Times New Roman" w:hAnsi="Times New Roman" w:cs="Times New Roman"/>
+              </w:rPr>
+              <w:t>51-60</w:t>
+            </w:r>
+          </w:p>
+        </w:tc>
+        <w:tc>
+          <w:tcPr>
+            <w:tcW w:w="4675" w:type="dxa"/>
+          </w:tcPr>
+          <w:p>
+            <w:pPr>
+              <w:rPr>
+                <w:rFonts w:ascii="Times New Roman" w:hAnsi="Times New Roman" w:cs="Times New Roman"/>
+              </w:rPr>
+            </w:pPr>
+            <w:r>
+              <w:rPr>
+                <w:rFonts w:ascii="Times New Roman" w:hAnsi="Times New Roman" w:cs="Times New Roman"/>
+              </w:rPr>
+              <w:t>6</w:t>
+            </w:r>
+          </w:p>
+        </w:tc>
+      </w:tr>
+      <w:tr>
+        <w:tc>
+          <w:tcPr>
+            <w:tcW w:w="4675" w:type="dxa"/>
+          </w:tcPr>
+          <w:p>
+            <w:pPr>
+              <w:rPr>
+                <w:rFonts w:ascii="Times New Roman" w:hAnsi="Times New Roman" w:cs="Times New Roman"/>
+              </w:rPr>
+            </w:pPr>
+            <w:r>
+              <w:rPr>
+                <w:rFonts w:ascii="Times New Roman" w:hAnsi="Times New Roman" w:cs="Times New Roman"/>
+              </w:rPr>
+              <w:t>61-70</w:t>
+            </w:r>
+          </w:p>
+        </w:tc>
+        <w:tc>
+          <w:tcPr>
+            <w:tcW w:w="4675" w:type="dxa"/>
+          </w:tcPr>
+          <w:p>
+            <w:pPr>
+              <w:rPr>
+                <w:rFonts w:ascii="Times New Roman" w:hAnsi="Times New Roman" w:cs="Times New Roman"/>
+              </w:rPr>
+            </w:pPr>
+            <w:r>
+              <w:rPr>
+                <w:rFonts w:ascii="Times New Roman" w:hAnsi="Times New Roman" w:cs="Times New Roman"/>
+              </w:rPr>
+              <w:t>7</w:t>
+            </w:r>
+          </w:p>
+        </w:tc>
+      </w:tr>
+      <w:tr>
+        <w:tc>
+          <w:tcPr>
+            <w:tcW w:w="4675" w:type="dxa"/>
+          </w:tcPr>
+          <w:p>
+            <w:pPr>
+              <w:rPr>
+                <w:rFonts w:ascii="Times New Roman" w:hAnsi="Times New Roman" w:cs="Times New Roman"/>
+              </w:rPr>
+            </w:pPr>
+            <w:r>
+              <w:rPr>
+                <w:rFonts w:ascii="Times New Roman" w:hAnsi="Times New Roman" w:cs="Times New Roman"/>
+              </w:rPr>
               <w:lastRenderedPageBreak/>
-              <w:t>31-40</w:t>
-            </w:r>
-          </w:p>
-        </w:tc>
-        <w:tc>
-          <w:tcPr>
-            <w:tcW w:w="4675" w:type="dxa"/>
-          </w:tcPr>
-          <w:p>
-            <w:pPr>
-              <w:rPr>
-                <w:rFonts w:ascii="Times New Roman" w:hAnsi="Times New Roman" w:cs="Times New Roman"/>
-              </w:rPr>
-            </w:pPr>
-            <w:r>
-              <w:rPr>
-                <w:rFonts w:ascii="Times New Roman" w:hAnsi="Times New Roman" w:cs="Times New Roman"/>
-              </w:rPr>
-              <w:t>4</w:t>
-            </w:r>
-          </w:p>
-        </w:tc>
-      </w:tr>
-      <w:tr>
-        <w:tc>
-          <w:tcPr>
-            <w:tcW w:w="4675" w:type="dxa"/>
-          </w:tcPr>
-          <w:p>
-            <w:pPr>
-              <w:rPr>
-                <w:rFonts w:ascii="Times New Roman" w:hAnsi="Times New Roman" w:cs="Times New Roman"/>
-              </w:rPr>
-            </w:pPr>
-            <w:r>
-              <w:rPr>
-                <w:rFonts w:ascii="Times New Roman" w:hAnsi="Times New Roman" w:cs="Times New Roman"/>
-              </w:rPr>
-              <w:t>41-50</w:t>
-            </w:r>
-          </w:p>
-        </w:tc>
-        <w:tc>
-          <w:tcPr>
-            <w:tcW w:w="4675" w:type="dxa"/>
-          </w:tcPr>
-          <w:p>
-            <w:pPr>
-              <w:rPr>
-                <w:rFonts w:ascii="Times New Roman" w:hAnsi="Times New Roman" w:cs="Times New Roman"/>
-              </w:rPr>
-            </w:pPr>
-            <w:r>
-              <w:rPr>
-                <w:rFonts w:ascii="Times New Roman" w:hAnsi="Times New Roman" w:cs="Times New Roman"/>
-              </w:rPr>
-              <w:t>5</w:t>
-            </w:r>
-          </w:p>
-        </w:tc>
-      </w:tr>
-      <w:tr>
-        <w:tc>
-          <w:tcPr>
-            <w:tcW w:w="4675" w:type="dxa"/>
-          </w:tcPr>
-          <w:p>
-            <w:pPr>
-              <w:rPr>
-                <w:rFonts w:ascii="Times New Roman" w:hAnsi="Times New Roman" w:cs="Times New Roman"/>
-              </w:rPr>
-            </w:pPr>
-            <w:r>
-              <w:rPr>
-                <w:rFonts w:ascii="Times New Roman" w:hAnsi="Times New Roman" w:cs="Times New Roman"/>
-              </w:rPr>
-              <w:t>51-60</w:t>
-            </w:r>
-          </w:p>
-        </w:tc>
-        <w:tc>
-          <w:tcPr>
-            <w:tcW w:w="4675" w:type="dxa"/>
-          </w:tcPr>
-          <w:p>
-            <w:pPr>
-              <w:rPr>
-                <w:rFonts w:ascii="Times New Roman" w:hAnsi="Times New Roman" w:cs="Times New Roman"/>
-              </w:rPr>
-            </w:pPr>
-            <w:r>
-              <w:rPr>
-                <w:rFonts w:ascii="Times New Roman" w:hAnsi="Times New Roman" w:cs="Times New Roman"/>
-              </w:rPr>
-              <w:t>6</w:t>
-            </w:r>
-          </w:p>
-        </w:tc>
-      </w:tr>
-      <w:tr>
-        <w:tc>
-          <w:tcPr>
-            <w:tcW w:w="4675" w:type="dxa"/>
-          </w:tcPr>
-          <w:p>
-            <w:pPr>
-              <w:rPr>
-                <w:rFonts w:ascii="Times New Roman" w:hAnsi="Times New Roman" w:cs="Times New Roman"/>
-              </w:rPr>
-            </w:pPr>
-            <w:r>
-              <w:rPr>
-                <w:rFonts w:ascii="Times New Roman" w:hAnsi="Times New Roman" w:cs="Times New Roman"/>
-              </w:rPr>
-              <w:t>61-70</w:t>
-            </w:r>
-          </w:p>
-        </w:tc>
-        <w:tc>
-          <w:tcPr>
-            <w:tcW w:w="4675" w:type="dxa"/>
-          </w:tcPr>
-          <w:p>
-            <w:pPr>
-              <w:rPr>
-                <w:rFonts w:ascii="Times New Roman" w:hAnsi="Times New Roman" w:cs="Times New Roman"/>
-              </w:rPr>
-            </w:pPr>
-            <w:r>
-              <w:rPr>
-                <w:rFonts w:ascii="Times New Roman" w:hAnsi="Times New Roman" w:cs="Times New Roman"/>
-              </w:rPr>
-              <w:t>7</w:t>
-            </w:r>
-          </w:p>
-        </w:tc>
-      </w:tr>
-      <w:tr>
-        <w:tc>
-          <w:tcPr>
-            <w:tcW w:w="4675" w:type="dxa"/>
-          </w:tcPr>
-          <w:p>
-            <w:pPr>
-              <w:rPr>
-                <w:rFonts w:ascii="Times New Roman" w:hAnsi="Times New Roman" w:cs="Times New Roman"/>
-              </w:rPr>
-            </w:pPr>
-            <w:r>
-              <w:rPr>
-                <w:rFonts w:ascii="Times New Roman" w:hAnsi="Times New Roman" w:cs="Times New Roman"/>
-              </w:rPr>
               <w:t>71-80</w:t>
             </w:r>
           </w:p>
@@ -11512,7 +11321,7 @@
         <w:sz w:val="20"/>
         <w:szCs w:val="20"/>
       </w:rPr>
-      <w:t>12/30/2022</w:t>
+      <w:t>1/6/2023</w:t>
     </w:r>
     <w:r>
       <w:rPr>

</xml_diff>

<commit_message>
Rename ICD_Freq, update Documentation
</commit_message>
<xml_diff>
--- a/PHD Documentation.docx
+++ b/PHD Documentation.docx
@@ -1755,10 +1755,15 @@
         <w:pStyle w:val="Heading2"/>
       </w:pPr>
       <w:bookmarkStart w:id="3" w:name="_Toc123292636"/>
+      <w:proofErr w:type="spellStart"/>
       <w:r>
-        <w:t>OUD Counts, Stratified by Race, Sex, Age</w:t>
+        <w:t>OUD</w:t>
       </w:r>
       <w:bookmarkEnd w:id="3"/>
+      <w:r>
+        <w:t>Count.SAS</w:t>
+      </w:r>
+      <w:proofErr w:type="spellEnd"/>
     </w:p>
     <w:p>
       <w:r>
@@ -2025,6 +2030,116 @@
     </w:p>
     <w:p>
       <w:pPr>
+        <w:pStyle w:val="Heading2"/>
+      </w:pPr>
+      <w:proofErr w:type="spellStart"/>
+      <w:r>
+        <w:t>DeathCount.SAS</w:t>
+      </w:r>
+      <w:proofErr w:type="spellEnd"/>
+    </w:p>
+    <w:p>
+      <w:r>
+        <w:t xml:space="preserve">Documentation on </w:t>
+      </w:r>
+      <w:r>
+        <w:t>creation of the SAS script counting deaths per year stratified by overdose deaths (y/n)</w:t>
+      </w:r>
+    </w:p>
+    <w:p>
+      <w:pPr>
+        <w:pStyle w:val="Heading3"/>
+      </w:pPr>
+      <w:r>
+        <w:t>PHDDEATH.DEATH</w:t>
+      </w:r>
+    </w:p>
+    <w:p>
+      <w:r>
+        <w:t xml:space="preserve">Within the PHD, there is a DEATH dataset holding </w:t>
+      </w:r>
+      <w:proofErr w:type="gramStart"/>
+      <w:r>
+        <w:t>all of</w:t>
+      </w:r>
+      <w:proofErr w:type="gramEnd"/>
+      <w:r>
+        <w:t xml:space="preserve"> the deaths in Massachusetts, for just the raw death count, we can extract the year variable as a filter to our year of interest. The final stratification is simply along the OPIOID_DEATH column with a binary 1 if yes and 0 if no. We create the frequency table along the binary as our final output.</w:t>
+      </w:r>
+    </w:p>
+    <w:p>
+      <w:pPr>
+        <w:pStyle w:val="Heading2"/>
+      </w:pPr>
+      <w:proofErr w:type="spellStart"/>
+      <w:r>
+        <w:t>ICDFrequency.SAS</w:t>
+      </w:r>
+      <w:proofErr w:type="spellEnd"/>
+    </w:p>
+    <w:p>
+      <w:r>
+        <w:t xml:space="preserve">Documentation on the creation of the SAS script creating a frequency table of ICD codes in the </w:t>
+      </w:r>
+      <w:proofErr w:type="spellStart"/>
+      <w:r>
+        <w:t>Casemix</w:t>
+      </w:r>
+      <w:proofErr w:type="spellEnd"/>
+      <w:r>
+        <w:t xml:space="preserve"> and APCD datasets.</w:t>
+      </w:r>
+    </w:p>
+    <w:p>
+      <w:pPr>
+        <w:pStyle w:val="Heading3"/>
+      </w:pPr>
+      <w:r>
+        <w:t xml:space="preserve">PHDAPCD.MEDICAL and </w:t>
+      </w:r>
+      <w:proofErr w:type="gramStart"/>
+      <w:r>
+        <w:t>PHDCASEMIX.*</w:t>
+      </w:r>
+      <w:proofErr w:type="gramEnd"/>
+      <w:r>
+        <w:t xml:space="preserve"> MERGE</w:t>
+      </w:r>
+    </w:p>
+    <w:p>
+      <w:r>
+        <w:t xml:space="preserve">Within the PHD, for our interests, the APCD and </w:t>
+      </w:r>
+      <w:proofErr w:type="spellStart"/>
+      <w:r>
+        <w:t>Casemix</w:t>
+      </w:r>
+      <w:proofErr w:type="spellEnd"/>
+      <w:r>
+        <w:t xml:space="preserve"> datasets are the only sets where we scan for ICD Codes.</w:t>
+      </w:r>
+      <w:r>
+        <w:t xml:space="preserve"> We full join all variables containing ICD codes on the PHDID of each dataset, dropping our year filter along the way.</w:t>
+      </w:r>
+      <w:r>
+        <w:t xml:space="preserve"> This creates the series of wide datasets – an ID column followed by many columns of ICD diagnoses.</w:t>
+      </w:r>
+    </w:p>
+    <w:p>
+      <w:r>
+        <w:t xml:space="preserve">We PROC TRANSPOSE to long format the data, generating a single column of IDs and a single column of ICD codes (think </w:t>
+      </w:r>
+      <w:proofErr w:type="spellStart"/>
+      <w:r>
+        <w:t>rbind</w:t>
+      </w:r>
+      <w:proofErr w:type="spellEnd"/>
+      <w:r>
+        <w:t xml:space="preserve"> in R). We filter to ICD codes of interest and send it through a PROC FREQ statement to receive a frequency table of ICDs.</w:t>
+      </w:r>
+    </w:p>
+    <w:p>
+      <w:pPr>
         <w:rPr>
           <w:rFonts w:asciiTheme="majorHAnsi" w:eastAsiaTheme="majorEastAsia" w:hAnsiTheme="majorHAnsi" w:cstheme="majorBidi"/>
           <w:color w:val="2F5496" w:themeColor="accent1" w:themeShade="BF"/>
@@ -2033,6 +2148,7 @@
         </w:rPr>
       </w:pPr>
       <w:r>
+        <w:lastRenderedPageBreak/>
         <w:br w:type="page"/>
       </w:r>
     </w:p>
@@ -11321,7 +11437,7 @@
         <w:sz w:val="20"/>
         <w:szCs w:val="20"/>
       </w:rPr>
-      <w:t>1/6/2023</w:t>
+      <w:t>1/9/2023</w:t>
     </w:r>
     <w:r>
       <w:rPr>

</xml_diff>